<commit_message>
2.10.20 or about that
</commit_message>
<xml_diff>
--- a/PC_Network.docx
+++ b/PC_Network.docx
@@ -901,6 +901,10 @@
         </w:pBdr>
       </w:pPr>
       <w:r>
+        <w:rPr>
+          <w:noProof/>
+          <w:lang w:eastAsia="ru-RU"/>
+        </w:rPr>
         <w:drawing>
           <wp:inline distT="0" distB="0" distL="0" distR="0" wp14:anchorId="597A7170" wp14:editId="6760CBE8">
             <wp:extent cx="5940425" cy="3744595"/>
@@ -947,6 +951,10 @@
         </w:pBdr>
       </w:pPr>
       <w:r>
+        <w:rPr>
+          <w:noProof/>
+          <w:lang w:eastAsia="ru-RU"/>
+        </w:rPr>
         <w:drawing>
           <wp:inline distT="0" distB="0" distL="0" distR="0" wp14:anchorId="527AF98B" wp14:editId="5BB914F4">
             <wp:extent cx="5940425" cy="1990725"/>
@@ -1035,8 +1043,14 @@
           <w:ilvl w:val="0"/>
           <w:numId w:val="3"/>
         </w:numPr>
-      </w:pPr>
-      <w:r>
+        <w:rPr>
+          <w:lang w:val="ru-RU"/>
+        </w:rPr>
+      </w:pPr>
+      <w:r>
+        <w:rPr>
+          <w:lang w:val="ru-RU"/>
+        </w:rPr>
         <w:t>Физическое – реальное расположение и связи между ПК;</w:t>
       </w:r>
     </w:p>
@@ -1576,9 +1590,2018 @@
       </w:r>
     </w:p>
     <w:p>
+      <w:pPr>
+        <w:pStyle w:val="a3"/>
+        <w:numPr>
+          <w:ilvl w:val="0"/>
+          <w:numId w:val="5"/>
+        </w:numPr>
+        <w:rPr>
+          <w:lang w:val="ru-RU"/>
+        </w:rPr>
+      </w:pPr>
+      <w:r>
+        <w:rPr>
+          <w:lang w:val="ru-RU"/>
+        </w:rPr>
+        <w:t>Трудно удлинять сеть (требуется дорогое оборудование типо «репитор»);</w:t>
+      </w:r>
+    </w:p>
+    <w:p>
+      <w:pPr>
+        <w:rPr>
+          <w:b/>
+          <w:bCs/>
+          <w:u w:val="single"/>
+        </w:rPr>
+      </w:pPr>
+      <w:r>
+        <w:t xml:space="preserve"> </w:t>
+      </w:r>
+      <w:r>
+        <w:rPr>
+          <w:b/>
+          <w:bCs/>
+          <w:u w:val="single"/>
+        </w:rPr>
+        <w:t>Топология «Кольцо»</w:t>
+      </w:r>
+      <w:r>
+        <w:rPr>
+          <w:b/>
+          <w:bCs/>
+          <w:u w:val="single"/>
+        </w:rPr>
+        <w:t xml:space="preserve"> -</w:t>
+      </w:r>
+    </w:p>
+    <w:p>
+      <w:pPr>
+        <w:rPr>
+          <w:b/>
+          <w:bCs/>
+          <w:u w:val="single"/>
+        </w:rPr>
+      </w:pPr>
+      <w:r>
+        <w:rPr>
+          <w:noProof/>
+          <w:lang w:eastAsia="ru-RU"/>
+        </w:rPr>
+        <w:lastRenderedPageBreak/>
+        <w:drawing>
+          <wp:inline distT="0" distB="0" distL="0" distR="0">
+            <wp:extent cx="4038600" cy="1920240"/>
+            <wp:effectExtent l="0" t="0" r="0" b="3810"/>
+            <wp:docPr id="8" name="Рисунок 8" descr="https://sun1.velcom-by-minsk.userapi.com/Af9IeGOFLlq6hcLmOftzSxDf4Pzfip3Tuvuipg/YH3HSnRtjKQ.jpg"/>
+            <wp:cNvGraphicFramePr>
+              <a:graphicFrameLocks xmlns:a="http://schemas.openxmlformats.org/drawingml/2006/main" noChangeAspect="1"/>
+            </wp:cNvGraphicFramePr>
+            <a:graphic xmlns:a="http://schemas.openxmlformats.org/drawingml/2006/main">
+              <a:graphicData uri="http://schemas.openxmlformats.org/drawingml/2006/picture">
+                <pic:pic xmlns:pic="http://schemas.openxmlformats.org/drawingml/2006/picture">
+                  <pic:nvPicPr>
+                    <pic:cNvPr id="0" name="Picture 5" descr="https://sun1.velcom-by-minsk.userapi.com/Af9IeGOFLlq6hcLmOftzSxDf4Pzfip3Tuvuipg/YH3HSnRtjKQ.jpg"/>
+                    <pic:cNvPicPr>
+                      <a:picLocks noChangeAspect="1" noChangeArrowheads="1"/>
+                    </pic:cNvPicPr>
+                  </pic:nvPicPr>
+                  <pic:blipFill>
+                    <a:blip r:embed="rId8">
+                      <a:extLst>
+                        <a:ext uri="{28A0092B-C50C-407E-A947-70E740481C1C}">
+                          <a14:useLocalDpi xmlns:a14="http://schemas.microsoft.com/office/drawing/2010/main" val="0"/>
+                        </a:ext>
+                      </a:extLst>
+                    </a:blip>
+                    <a:srcRect/>
+                    <a:stretch>
+                      <a:fillRect/>
+                    </a:stretch>
+                  </pic:blipFill>
+                  <pic:spPr bwMode="auto">
+                    <a:xfrm>
+                      <a:off x="0" y="0"/>
+                      <a:ext cx="4038600" cy="1920240"/>
+                    </a:xfrm>
+                    <a:prstGeom prst="rect">
+                      <a:avLst/>
+                    </a:prstGeom>
+                    <a:noFill/>
+                    <a:ln>
+                      <a:noFill/>
+                    </a:ln>
+                  </pic:spPr>
+                </pic:pic>
+              </a:graphicData>
+            </a:graphic>
+          </wp:inline>
+        </w:drawing>
+      </w:r>
+    </w:p>
+    <w:p>
+      <w:r>
+        <w:t>Каждый компьютер соединен линиями связи с двумя другими, предыдущими и следующими одного сигнал получает другому передает. Компьютеры неразрывно соединены. Передача информации осуществляется только в</w:t>
+      </w:r>
+      <w:r>
+        <w:t xml:space="preserve"> </w:t>
+      </w:r>
+      <w:r>
+        <w:t xml:space="preserve">одном направлении. Информация передается только по очереди, но постоянно, сигналы отправляются друг за другом. Каждый компьютер одновременно выступает в роли приемника и передатчика сигнала. Каждый компьютер восстанавливает, усиливает и передает дальше. </w:t>
+      </w:r>
+    </w:p>
+    <w:p>
+      <w:pPr>
+        <w:rPr>
+          <w:b/>
+          <w:bCs/>
+          <w:u w:val="single"/>
+        </w:rPr>
+      </w:pPr>
+      <w:r>
+        <w:rPr>
+          <w:b/>
+          <w:bCs/>
+          <w:u w:val="single"/>
+        </w:rPr>
+        <w:t>Достоинства «Кольца»:</w:t>
+      </w:r>
+    </w:p>
+    <w:p>
+      <w:pPr>
+        <w:pStyle w:val="a3"/>
+        <w:numPr>
+          <w:ilvl w:val="0"/>
+          <w:numId w:val="6"/>
+        </w:numPr>
+        <w:rPr>
+          <w:lang w:val="ru-RU"/>
+        </w:rPr>
+      </w:pPr>
+      <w:r>
+        <w:rPr>
+          <w:lang w:val="ru-RU"/>
+        </w:rPr>
+        <w:t>Не нужны терминаторы, так как сеть замкнута</w:t>
+      </w:r>
+    </w:p>
+    <w:p>
+      <w:pPr>
+        <w:pStyle w:val="a3"/>
+        <w:numPr>
+          <w:ilvl w:val="0"/>
+          <w:numId w:val="6"/>
+        </w:numPr>
+        <w:rPr>
+          <w:lang w:val="ru-RU"/>
+        </w:rPr>
+      </w:pPr>
+      <w:r>
+        <w:rPr>
+          <w:lang w:val="ru-RU"/>
+        </w:rPr>
+        <w:t xml:space="preserve">Сеть может быть большой протяженности </w:t>
+      </w:r>
+    </w:p>
+    <w:p>
+      <w:pPr>
+        <w:pStyle w:val="a3"/>
+        <w:numPr>
+          <w:ilvl w:val="0"/>
+          <w:numId w:val="6"/>
+        </w:numPr>
+        <w:rPr>
+          <w:lang w:val="ru-RU"/>
+        </w:rPr>
+      </w:pPr>
+      <w:r>
+        <w:rPr>
+          <w:lang w:val="ru-RU"/>
+        </w:rPr>
+        <w:t>Устойчива к перегрузкам (отсутствуют коллизии)</w:t>
+      </w:r>
+    </w:p>
+    <w:p>
+      <w:pPr>
+        <w:rPr>
+          <w:b/>
+          <w:bCs/>
+          <w:u w:val="single"/>
+        </w:rPr>
+      </w:pPr>
+      <w:r>
+        <w:rPr>
+          <w:b/>
+          <w:bCs/>
+          <w:u w:val="single"/>
+        </w:rPr>
+        <w:t>Недостатки «Кольца»:</w:t>
+      </w:r>
+    </w:p>
+    <w:p>
+      <w:pPr>
+        <w:pStyle w:val="a3"/>
+        <w:numPr>
+          <w:ilvl w:val="0"/>
+          <w:numId w:val="7"/>
+        </w:numPr>
+        <w:rPr>
+          <w:lang w:val="ru-RU"/>
+        </w:rPr>
+      </w:pPr>
+      <w:r>
+        <w:rPr>
+          <w:lang w:val="ru-RU"/>
+        </w:rPr>
+        <w:t>Значительное время передачи (сигнал проходит через все компы)</w:t>
+      </w:r>
+    </w:p>
+    <w:p>
+      <w:pPr>
+        <w:pStyle w:val="a3"/>
+        <w:numPr>
+          <w:ilvl w:val="0"/>
+          <w:numId w:val="7"/>
+        </w:numPr>
+        <w:rPr>
+          <w:lang w:val="ru-RU"/>
+        </w:rPr>
+      </w:pPr>
+      <w:r>
+        <w:rPr>
+          <w:lang w:val="ru-RU"/>
+        </w:rPr>
+        <w:t>Сложность подключения новых ПК (нужно останавливать работу сети)</w:t>
+      </w:r>
+    </w:p>
+    <w:p>
+      <w:pPr>
+        <w:pStyle w:val="a3"/>
+        <w:numPr>
+          <w:ilvl w:val="0"/>
+          <w:numId w:val="7"/>
+        </w:numPr>
+        <w:rPr>
+          <w:lang w:val="ru-RU"/>
+        </w:rPr>
+      </w:pPr>
+      <w:r>
+        <w:rPr>
+          <w:lang w:val="ru-RU"/>
+        </w:rPr>
+        <w:t xml:space="preserve">Выход из строя любого ПК прекращает работу сети </w:t>
+      </w:r>
+    </w:p>
+    <w:p>
+      <w:pPr>
+        <w:pStyle w:val="a3"/>
+        <w:numPr>
+          <w:ilvl w:val="0"/>
+          <w:numId w:val="7"/>
+        </w:numPr>
+        <w:rPr>
+          <w:lang w:val="ru-RU"/>
+        </w:rPr>
+      </w:pPr>
+      <w:r>
+        <w:rPr>
+          <w:lang w:val="ru-RU"/>
+        </w:rPr>
+        <w:t>Обрыв кабеля прекращает работу сети</w:t>
+      </w:r>
+    </w:p>
+    <w:p>
+      <w:r>
+        <w:rPr>
+          <w:b/>
+          <w:bCs/>
+          <w:u w:val="single"/>
+        </w:rPr>
+        <w:t>Двойное кольцо</w:t>
+      </w:r>
+      <w:r>
+        <w:t xml:space="preserve"> – </w:t>
+      </w:r>
+    </w:p>
+    <w:p>
+      <w:r>
+        <w:t>Двойное кольцо выполняется на основе двух параллельных кольцевых линий связи, передающих информацию в противоположных направлениях.</w:t>
+      </w:r>
+    </w:p>
+    <w:p>
+      <w:pPr>
+        <w:rPr>
+          <w:b/>
+          <w:bCs/>
+          <w:u w:val="single"/>
+        </w:rPr>
+      </w:pPr>
+      <w:r>
+        <w:rPr>
+          <w:b/>
+          <w:bCs/>
+          <w:u w:val="single"/>
+        </w:rPr>
+        <w:t>Достоинства «Двойного кольца»:</w:t>
+      </w:r>
+    </w:p>
+    <w:p>
+      <w:pPr>
+        <w:pStyle w:val="a3"/>
+        <w:numPr>
+          <w:ilvl w:val="0"/>
+          <w:numId w:val="8"/>
+        </w:numPr>
+        <w:rPr>
+          <w:lang w:val="ru-RU"/>
+        </w:rPr>
+      </w:pPr>
+      <w:r>
+        <w:rPr>
+          <w:lang w:val="ru-RU"/>
+        </w:rPr>
+        <w:t>Увеличение скорости и передачи данных</w:t>
+      </w:r>
+    </w:p>
+    <w:p>
+      <w:pPr>
+        <w:pStyle w:val="a3"/>
+        <w:numPr>
+          <w:ilvl w:val="0"/>
+          <w:numId w:val="8"/>
+        </w:numPr>
+        <w:rPr>
+          <w:lang w:val="ru-RU"/>
+        </w:rPr>
+      </w:pPr>
+      <w:r>
+        <w:rPr>
+          <w:lang w:val="ru-RU"/>
+        </w:rPr>
+        <w:t>При повреждении одного кабеля сеть работает через другой.</w:t>
+      </w:r>
+    </w:p>
+    <w:p>
+      <w:pPr>
+        <w:rPr>
+          <w:b/>
+          <w:bCs/>
+          <w:u w:val="single"/>
+        </w:rPr>
+      </w:pPr>
+      <w:r>
+        <w:rPr>
+          <w:b/>
+          <w:bCs/>
+          <w:u w:val="single"/>
+        </w:rPr>
+        <w:t>Топология «Звезда»</w:t>
+      </w:r>
+      <w:r>
+        <w:rPr>
+          <w:b/>
+          <w:bCs/>
+          <w:u w:val="single"/>
+        </w:rPr>
+        <w:t xml:space="preserve"> - </w:t>
+      </w:r>
+    </w:p>
+    <w:p>
+      <w:pPr>
+        <w:rPr>
+          <w:b/>
+          <w:bCs/>
+          <w:u w:val="single"/>
+        </w:rPr>
+      </w:pPr>
+      <w:r>
+        <w:rPr>
+          <w:noProof/>
+          <w:lang w:eastAsia="ru-RU"/>
+        </w:rPr>
+        <w:drawing>
+          <wp:inline distT="0" distB="0" distL="0" distR="0">
+            <wp:extent cx="4038600" cy="1630680"/>
+            <wp:effectExtent l="0" t="0" r="0" b="7620"/>
+            <wp:docPr id="7" name="Рисунок 7" descr="https://sun9-17.userapi.com/yavtPh_weVetDu_Y_wtKTshMOq1MPlB6sUwWYQ/dfiCeQPQGTM.jpg"/>
+            <wp:cNvGraphicFramePr>
+              <a:graphicFrameLocks xmlns:a="http://schemas.openxmlformats.org/drawingml/2006/main" noChangeAspect="1"/>
+            </wp:cNvGraphicFramePr>
+            <a:graphic xmlns:a="http://schemas.openxmlformats.org/drawingml/2006/main">
+              <a:graphicData uri="http://schemas.openxmlformats.org/drawingml/2006/picture">
+                <pic:pic xmlns:pic="http://schemas.openxmlformats.org/drawingml/2006/picture">
+                  <pic:nvPicPr>
+                    <pic:cNvPr id="0" name="Picture 3" descr="https://sun9-17.userapi.com/yavtPh_weVetDu_Y_wtKTshMOq1MPlB6sUwWYQ/dfiCeQPQGTM.jpg"/>
+                    <pic:cNvPicPr>
+                      <a:picLocks noChangeAspect="1" noChangeArrowheads="1"/>
+                    </pic:cNvPicPr>
+                  </pic:nvPicPr>
+                  <pic:blipFill>
+                    <a:blip r:embed="rId9">
+                      <a:extLst>
+                        <a:ext uri="{28A0092B-C50C-407E-A947-70E740481C1C}">
+                          <a14:useLocalDpi xmlns:a14="http://schemas.microsoft.com/office/drawing/2010/main" val="0"/>
+                        </a:ext>
+                      </a:extLst>
+                    </a:blip>
+                    <a:srcRect/>
+                    <a:stretch>
+                      <a:fillRect/>
+                    </a:stretch>
+                  </pic:blipFill>
+                  <pic:spPr bwMode="auto">
+                    <a:xfrm>
+                      <a:off x="0" y="0"/>
+                      <a:ext cx="4038600" cy="1630680"/>
+                    </a:xfrm>
+                    <a:prstGeom prst="rect">
+                      <a:avLst/>
+                    </a:prstGeom>
+                    <a:noFill/>
+                    <a:ln>
+                      <a:noFill/>
+                    </a:ln>
+                  </pic:spPr>
+                </pic:pic>
+              </a:graphicData>
+            </a:graphic>
+          </wp:inline>
+        </w:drawing>
+      </w:r>
+    </w:p>
+    <w:p>
+      <w:r>
+        <w:t>К одному центральному компьютеру или устройству подключаются остальные периферийные</w:t>
+      </w:r>
+      <w:r>
+        <w:t xml:space="preserve">, причем каждый из них используют отдельную линию связи, информация от периферийного </w:t>
+      </w:r>
+      <w:r>
+        <w:lastRenderedPageBreak/>
+        <w:t xml:space="preserve">передается только через центр, а от центрального к одному или нескольким периферийным. </w:t>
+      </w:r>
+      <w:r>
+        <w:rPr>
+          <w:b/>
+          <w:bCs/>
+        </w:rPr>
+        <w:t>Существуют два типа звезды – пассивная и активная.</w:t>
+      </w:r>
+    </w:p>
+    <w:p>
+      <w:r>
+        <w:rPr>
+          <w:b/>
+          <w:bCs/>
+          <w:u w:val="single"/>
+        </w:rPr>
+        <w:t>Активная</w:t>
+      </w:r>
+      <w:r>
+        <w:t xml:space="preserve"> в центре сети содержится компьютер, выступающий в роли сервера</w:t>
+      </w:r>
+    </w:p>
+    <w:p>
+      <w:r>
+        <w:rPr>
+          <w:b/>
+          <w:bCs/>
+          <w:u w:val="single"/>
+        </w:rPr>
+        <w:t>Пассивная</w:t>
+      </w:r>
+      <w:r>
+        <w:t xml:space="preserve"> в центре содержится не комп, а концентратор (</w:t>
+      </w:r>
+      <w:proofErr w:type="spellStart"/>
+      <w:r>
+        <w:t>хаб</w:t>
+      </w:r>
+      <w:proofErr w:type="spellEnd"/>
+      <w:r>
+        <w:t xml:space="preserve">) или коммутатор, который возобновляет сигналы, поступающие к нему, и передает другие линии связи  </w:t>
+      </w:r>
+    </w:p>
+    <w:p>
+      <w:pPr>
+        <w:rPr>
+          <w:b/>
+          <w:bCs/>
+          <w:u w:val="single"/>
+        </w:rPr>
+      </w:pPr>
+      <w:r>
+        <w:rPr>
+          <w:b/>
+          <w:bCs/>
+          <w:u w:val="single"/>
+        </w:rPr>
+        <w:t>Достоинства «Звезды»:</w:t>
+      </w:r>
+    </w:p>
+    <w:p>
+      <w:pPr>
+        <w:pStyle w:val="a3"/>
+        <w:numPr>
+          <w:ilvl w:val="0"/>
+          <w:numId w:val="9"/>
+        </w:numPr>
+      </w:pPr>
+      <w:r>
+        <w:rPr>
+          <w:lang w:val="ru-RU"/>
+        </w:rPr>
+        <w:t>Не нужны терминаторы</w:t>
+      </w:r>
+    </w:p>
+    <w:p>
+      <w:pPr>
+        <w:pStyle w:val="a3"/>
+        <w:numPr>
+          <w:ilvl w:val="0"/>
+          <w:numId w:val="9"/>
+        </w:numPr>
+      </w:pPr>
+      <w:r>
+        <w:rPr>
+          <w:lang w:val="ru-RU"/>
+        </w:rPr>
+        <w:t xml:space="preserve">Высокая надежность </w:t>
+      </w:r>
+    </w:p>
+    <w:p>
+      <w:pPr>
+        <w:pStyle w:val="a3"/>
+        <w:numPr>
+          <w:ilvl w:val="0"/>
+          <w:numId w:val="9"/>
+        </w:numPr>
+      </w:pPr>
+      <w:r>
+        <w:rPr>
+          <w:lang w:val="ru-RU"/>
+        </w:rPr>
+        <w:t xml:space="preserve">Высокая защищенность </w:t>
+      </w:r>
+    </w:p>
+    <w:p>
+      <w:pPr>
+        <w:pStyle w:val="a3"/>
+        <w:numPr>
+          <w:ilvl w:val="0"/>
+          <w:numId w:val="9"/>
+        </w:numPr>
+      </w:pPr>
+      <w:r>
+        <w:rPr>
+          <w:lang w:val="ru-RU"/>
+        </w:rPr>
+        <w:t xml:space="preserve">Легко модифицировать </w:t>
+      </w:r>
+    </w:p>
+    <w:p>
+      <w:pPr>
+        <w:rPr>
+          <w:b/>
+          <w:bCs/>
+          <w:u w:val="single"/>
+        </w:rPr>
+      </w:pPr>
+      <w:r>
+        <w:rPr>
+          <w:b/>
+          <w:bCs/>
+          <w:u w:val="single"/>
+        </w:rPr>
+        <w:t>Недостатки «Звезды»:</w:t>
+      </w:r>
+    </w:p>
+    <w:p>
+      <w:pPr>
+        <w:pStyle w:val="a3"/>
+        <w:numPr>
+          <w:ilvl w:val="0"/>
+          <w:numId w:val="10"/>
+        </w:numPr>
+        <w:rPr>
+          <w:lang w:val="ru-RU"/>
+        </w:rPr>
+      </w:pPr>
+      <w:r>
+        <w:rPr>
+          <w:lang w:val="ru-RU"/>
+        </w:rPr>
+        <w:t>Выход из строя сервера останавливает работу сети</w:t>
+      </w:r>
+    </w:p>
+    <w:p>
+      <w:pPr>
+        <w:pStyle w:val="a3"/>
+        <w:numPr>
+          <w:ilvl w:val="0"/>
+          <w:numId w:val="10"/>
+        </w:numPr>
+        <w:rPr>
+          <w:lang w:val="ru-RU"/>
+        </w:rPr>
+      </w:pPr>
+      <w:r>
+        <w:rPr>
+          <w:lang w:val="ru-RU"/>
+        </w:rPr>
+        <w:t>Относительно большой расход кабеля</w:t>
+      </w:r>
+    </w:p>
+    <w:p>
+      <w:pPr>
+        <w:pStyle w:val="a3"/>
+        <w:numPr>
+          <w:ilvl w:val="0"/>
+          <w:numId w:val="10"/>
+        </w:numPr>
+        <w:rPr>
+          <w:lang w:val="ru-RU"/>
+        </w:rPr>
+      </w:pPr>
+      <w:r>
+        <w:rPr>
+          <w:lang w:val="ru-RU"/>
+        </w:rPr>
+        <w:t>Затраты на обслуживание сервера</w:t>
+      </w:r>
+    </w:p>
+    <w:p>
+      <w:pPr>
+        <w:rPr>
+          <w:b/>
+          <w:bCs/>
+          <w:u w:val="single"/>
+        </w:rPr>
+      </w:pPr>
+    </w:p>
+    <w:p>
+      <w:pPr>
+        <w:pStyle w:val="a3"/>
+        <w:rPr>
+          <w:lang w:val="ru-RU"/>
+        </w:rPr>
+      </w:pPr>
+      <w:r>
+        <w:rPr>
+          <w:lang w:val="ru-RU"/>
+        </w:rPr>
+        <w:t>Сетевые адаптеры – основная часть аппаратуры локальной сети, без которой сеть невозможна.</w:t>
+      </w:r>
+    </w:p>
+    <w:p>
+      <w:pPr>
+        <w:pStyle w:val="a3"/>
+        <w:rPr>
+          <w:lang w:val="ru-RU"/>
+        </w:rPr>
+      </w:pPr>
+      <w:r>
+        <w:rPr>
+          <w:lang w:val="ru-RU"/>
+        </w:rPr>
+        <w:t>Назначение: сопряжение компьютера с сетью</w:t>
+      </w:r>
+    </w:p>
+    <w:p>
+      <w:pPr>
+        <w:pStyle w:val="a3"/>
+        <w:rPr>
+          <w:lang w:val="ru-RU"/>
+        </w:rPr>
+      </w:pPr>
+      <w:r>
+        <w:rPr>
+          <w:lang w:val="ru-RU"/>
+        </w:rPr>
+        <w:t>По конструктивной реализации сетевые платы делятся на:</w:t>
+      </w:r>
+    </w:p>
+    <w:p>
+      <w:pPr>
+        <w:pStyle w:val="a3"/>
+        <w:numPr>
+          <w:ilvl w:val="0"/>
+          <w:numId w:val="11"/>
+        </w:numPr>
+        <w:rPr>
+          <w:lang w:val="ru-RU"/>
+        </w:rPr>
+      </w:pPr>
+      <w:r>
+        <w:rPr>
+          <w:lang w:val="ru-RU"/>
+        </w:rPr>
+        <w:t xml:space="preserve">Внутренние – </w:t>
+      </w:r>
+      <w:proofErr w:type="gramStart"/>
+      <w:r>
+        <w:rPr>
+          <w:lang w:val="ru-RU"/>
+        </w:rPr>
+        <w:t>отдельные платы</w:t>
+      </w:r>
+      <w:proofErr w:type="gramEnd"/>
+      <w:r>
+        <w:rPr>
+          <w:lang w:val="ru-RU"/>
+        </w:rPr>
+        <w:t xml:space="preserve"> вставляющиеся в ИСА</w:t>
+      </w:r>
+    </w:p>
+    <w:p>
+      <w:pPr>
+        <w:pStyle w:val="a3"/>
+        <w:numPr>
+          <w:ilvl w:val="0"/>
+          <w:numId w:val="11"/>
+        </w:numPr>
+        <w:rPr>
+          <w:lang w:val="ru-RU"/>
+        </w:rPr>
+      </w:pPr>
+      <w:r>
+        <w:rPr>
+          <w:lang w:val="ru-RU"/>
+        </w:rPr>
+        <w:t xml:space="preserve">Внешние – подключающиеся через </w:t>
+      </w:r>
+      <w:r>
+        <w:rPr>
+          <w:lang w:val="en-AU"/>
+        </w:rPr>
+        <w:t>USB</w:t>
+      </w:r>
+    </w:p>
+    <w:p>
+      <w:pPr>
+        <w:pStyle w:val="a3"/>
+        <w:numPr>
+          <w:ilvl w:val="0"/>
+          <w:numId w:val="11"/>
+        </w:numPr>
+        <w:rPr>
+          <w:lang w:val="ru-RU"/>
+        </w:rPr>
+      </w:pPr>
+      <w:r>
+        <w:rPr>
+          <w:lang w:val="ru-RU"/>
+        </w:rPr>
+        <w:t xml:space="preserve">Встроенные в материнскую плату – </w:t>
+      </w:r>
+    </w:p>
+    <w:p>
+      <w:pPr>
+        <w:pStyle w:val="a3"/>
+        <w:numPr>
+          <w:ilvl w:val="0"/>
+          <w:numId w:val="11"/>
+        </w:numPr>
+        <w:rPr>
+          <w:lang w:val="ru-RU"/>
+        </w:rPr>
+      </w:pPr>
+      <w:r>
+        <w:rPr>
+          <w:lang w:val="ru-RU"/>
+        </w:rPr>
+        <w:t>Функции передающие ,,,,,,:</w:t>
+      </w:r>
+    </w:p>
+    <w:p>
+      <w:pPr>
+        <w:pStyle w:val="a3"/>
+        <w:ind w:left="1440"/>
+        <w:rPr>
+          <w:lang w:val="ru-RU"/>
+        </w:rPr>
+      </w:pPr>
+      <w:r>
+        <w:rPr>
+          <w:lang w:val="ru-RU"/>
+        </w:rPr>
+        <w:t xml:space="preserve">Принять от центрального процессора блок данных и адрес назначения </w:t>
+      </w:r>
+    </w:p>
+    <w:p>
+      <w:pPr>
+        <w:pStyle w:val="a3"/>
+        <w:ind w:left="1440"/>
+        <w:rPr>
+          <w:lang w:val="ru-RU"/>
+        </w:rPr>
+      </w:pPr>
+      <w:r>
+        <w:rPr>
+          <w:lang w:val="ru-RU"/>
+        </w:rPr>
+        <w:t>Сформировать кадр (добавить свой адрес)</w:t>
+      </w:r>
+    </w:p>
+    <w:p>
+      <w:pPr>
+        <w:pStyle w:val="a3"/>
+        <w:ind w:left="1440"/>
+        <w:rPr>
+          <w:lang w:val="ru-RU"/>
+        </w:rPr>
+      </w:pPr>
+      <w:r>
+        <w:rPr>
+          <w:lang w:val="ru-RU"/>
+        </w:rPr>
+        <w:t>Получить доступ к среде передачи</w:t>
+      </w:r>
+    </w:p>
+    <w:p>
+      <w:pPr>
+        <w:pStyle w:val="a3"/>
+        <w:ind w:left="1440"/>
+        <w:rPr>
+          <w:lang w:val="ru-RU"/>
+        </w:rPr>
+      </w:pPr>
+      <w:r>
+        <w:rPr>
+          <w:lang w:val="ru-RU"/>
+        </w:rPr>
+        <w:t>Передать кадр</w:t>
+      </w:r>
+    </w:p>
+    <w:p>
+      <w:pPr>
+        <w:pStyle w:val="a3"/>
+        <w:ind w:left="1440"/>
+        <w:rPr>
+          <w:lang w:val="ru-RU"/>
+        </w:rPr>
+      </w:pPr>
+      <w:r>
+        <w:rPr>
+          <w:lang w:val="ru-RU"/>
+        </w:rPr>
+        <w:t xml:space="preserve">В случае обнаружения коллизии обновить передачу </w:t>
+      </w:r>
+    </w:p>
+    <w:p>
+      <w:pPr>
+        <w:pStyle w:val="a3"/>
+        <w:ind w:left="1440"/>
+        <w:rPr>
+          <w:lang w:val="ru-RU"/>
+        </w:rPr>
+      </w:pPr>
+      <w:r>
+        <w:rPr>
+          <w:lang w:val="ru-RU"/>
+        </w:rPr>
+        <w:t>Сообщить процессору, об успехе или невозможности передачи</w:t>
+      </w:r>
+    </w:p>
+    <w:p>
+      <w:pPr>
+        <w:pStyle w:val="a3"/>
+        <w:ind w:left="1440"/>
+        <w:rPr>
+          <w:lang w:val="ru-RU"/>
+        </w:rPr>
+      </w:pPr>
+      <w:r>
+        <w:rPr>
+          <w:lang w:val="ru-RU"/>
+        </w:rPr>
+        <w:t>Функции приемной части:</w:t>
+      </w:r>
+    </w:p>
+    <w:p>
+      <w:pPr>
+        <w:pStyle w:val="a3"/>
+        <w:numPr>
+          <w:ilvl w:val="0"/>
+          <w:numId w:val="12"/>
+        </w:numPr>
+        <w:rPr>
+          <w:lang w:val="ru-RU"/>
+        </w:rPr>
+      </w:pPr>
+      <w:r>
+        <w:rPr>
+          <w:lang w:val="ru-RU"/>
+        </w:rPr>
+        <w:t>Просмотр заголовков всех кадров</w:t>
+      </w:r>
+    </w:p>
+    <w:p>
+      <w:pPr>
+        <w:pStyle w:val="a3"/>
+        <w:numPr>
+          <w:ilvl w:val="0"/>
+          <w:numId w:val="12"/>
+        </w:numPr>
+        <w:rPr>
+          <w:lang w:val="ru-RU"/>
+        </w:rPr>
+      </w:pPr>
+      <w:r>
+        <w:rPr>
+          <w:lang w:val="ru-RU"/>
+        </w:rPr>
+        <w:t>Извлечение из линии кадров, адресованных данному узлу</w:t>
+      </w:r>
+    </w:p>
+    <w:p>
+      <w:pPr>
+        <w:pStyle w:val="a3"/>
+        <w:numPr>
+          <w:ilvl w:val="0"/>
+          <w:numId w:val="12"/>
+        </w:numPr>
+        <w:rPr>
+          <w:lang w:val="ru-RU"/>
+        </w:rPr>
+      </w:pPr>
+      <w:r>
+        <w:rPr>
+          <w:lang w:val="ru-RU"/>
+        </w:rPr>
+        <w:t>Помещение кадров в собственный буфер памяти</w:t>
+      </w:r>
+    </w:p>
+    <w:p>
+      <w:pPr>
+        <w:pStyle w:val="a3"/>
+        <w:numPr>
+          <w:ilvl w:val="0"/>
+          <w:numId w:val="12"/>
+        </w:numPr>
+        <w:rPr>
+          <w:lang w:val="ru-RU"/>
+        </w:rPr>
+      </w:pPr>
+      <w:r>
+        <w:rPr>
+          <w:lang w:val="ru-RU"/>
+        </w:rPr>
+        <w:t>Проверка кадра на отсутствие ошибок</w:t>
+      </w:r>
+    </w:p>
+    <w:p>
+      <w:pPr>
+        <w:pStyle w:val="a3"/>
+        <w:numPr>
+          <w:ilvl w:val="0"/>
+          <w:numId w:val="12"/>
+        </w:numPr>
+        <w:rPr>
+          <w:lang w:val="ru-RU"/>
+        </w:rPr>
+      </w:pPr>
+      <w:r>
+        <w:rPr>
+          <w:lang w:val="ru-RU"/>
+        </w:rPr>
+        <w:t>Уведомление центрального процессора о приеме кадра</w:t>
+      </w:r>
+    </w:p>
+    <w:p>
+      <w:pPr>
+        <w:pStyle w:val="a3"/>
+        <w:numPr>
+          <w:ilvl w:val="0"/>
+          <w:numId w:val="12"/>
+        </w:numPr>
+        <w:rPr>
+          <w:lang w:val="ru-RU"/>
+        </w:rPr>
+      </w:pPr>
+      <w:r>
+        <w:rPr>
+          <w:lang w:val="ru-RU"/>
+        </w:rPr>
+        <w:t>Передача кадра из локального буфера адаптера, в системную память</w:t>
+      </w:r>
+    </w:p>
+    <w:p>
+      <w:pPr>
+        <w:ind w:left="1440"/>
+        <w:jc w:val="center"/>
+      </w:pPr>
+      <w:r>
+        <w:t>Архитектура сетевых адаптеров</w:t>
+      </w:r>
+    </w:p>
+    <w:p>
+      <w:pPr>
+        <w:ind w:left="1440"/>
+      </w:pPr>
+      <w:r>
+        <w:t>Обязательные узлы адаптеров:</w:t>
+      </w:r>
+    </w:p>
+    <w:p>
+      <w:pPr>
+        <w:pStyle w:val="a3"/>
+        <w:numPr>
+          <w:ilvl w:val="0"/>
+          <w:numId w:val="13"/>
+        </w:numPr>
+        <w:rPr>
+          <w:lang w:val="ru-RU"/>
+        </w:rPr>
+      </w:pPr>
+      <w:r>
+        <w:rPr>
+          <w:lang w:val="ru-RU"/>
+        </w:rPr>
+        <w:t>Физический интерфейс подключения к среде передачи и схемы организации доступа к среде передачи</w:t>
+      </w:r>
+    </w:p>
+    <w:p>
+      <w:pPr>
+        <w:pStyle w:val="a3"/>
+        <w:numPr>
+          <w:ilvl w:val="0"/>
+          <w:numId w:val="13"/>
+        </w:numPr>
+        <w:rPr>
+          <w:lang w:val="ru-RU"/>
+        </w:rPr>
+      </w:pPr>
+      <w:r>
+        <w:rPr>
+          <w:lang w:val="ru-RU"/>
+        </w:rPr>
+        <w:t>Буферная память для передаваемых и принимаемых кадров</w:t>
+      </w:r>
+    </w:p>
+    <w:p>
+      <w:pPr>
+        <w:pStyle w:val="a3"/>
+        <w:numPr>
+          <w:ilvl w:val="0"/>
+          <w:numId w:val="13"/>
+        </w:numPr>
+        <w:rPr>
+          <w:lang w:val="ru-RU"/>
+        </w:rPr>
+      </w:pPr>
+      <w:r>
+        <w:rPr>
+          <w:lang w:val="ru-RU"/>
+        </w:rPr>
+        <w:t>Схемы прерываний для уведомления центрального процессора об асинхронных событиях</w:t>
+      </w:r>
+    </w:p>
+    <w:p>
+      <w:pPr>
+        <w:pStyle w:val="a3"/>
+        <w:numPr>
+          <w:ilvl w:val="0"/>
+          <w:numId w:val="13"/>
+        </w:numPr>
+        <w:rPr>
+          <w:lang w:val="ru-RU"/>
+        </w:rPr>
+      </w:pPr>
+      <w:r>
+        <w:rPr>
+          <w:lang w:val="ru-RU"/>
+        </w:rPr>
+        <w:t>Средство доставки кадра между буфером кадров и системной памятью</w:t>
+      </w:r>
+    </w:p>
+    <w:p>
+      <w:pPr>
+        <w:pStyle w:val="a3"/>
+        <w:numPr>
+          <w:ilvl w:val="0"/>
+          <w:numId w:val="13"/>
+        </w:numPr>
+        <w:rPr>
+          <w:lang w:val="ru-RU"/>
+        </w:rPr>
+      </w:pPr>
+      <w:r>
+        <w:rPr>
+          <w:lang w:val="ru-RU"/>
+        </w:rPr>
+        <w:lastRenderedPageBreak/>
+        <w:t xml:space="preserve">Устройство </w:t>
+      </w:r>
+      <w:r>
+        <w:rPr>
+          <w:lang w:val="ru-RU"/>
+        </w:rPr>
+        <w:t>управления,</w:t>
+      </w:r>
+      <w:r>
+        <w:rPr>
+          <w:lang w:val="ru-RU"/>
+        </w:rPr>
+        <w:t xml:space="preserve"> реализующие логику работы адаптера</w:t>
+      </w:r>
+    </w:p>
+    <w:p>
+      <w:pPr>
+        <w:ind w:left="1440"/>
+      </w:pPr>
+      <w:r>
+        <w:t>Дополнительные узлы адаптеров:</w:t>
+      </w:r>
+    </w:p>
+    <w:p>
+      <w:pPr>
+        <w:pStyle w:val="a3"/>
+        <w:numPr>
+          <w:ilvl w:val="0"/>
+          <w:numId w:val="14"/>
+        </w:numPr>
+        <w:rPr>
+          <w:lang w:val="ru-RU"/>
+        </w:rPr>
+      </w:pPr>
+      <w:r>
+        <w:rPr>
+          <w:lang w:val="ru-RU"/>
+        </w:rPr>
+        <w:t>Микросхема ПЗУ удаленной загрузки: на плате адаптера может располагаться микросхема ПЗУ. Для создания так называемых бездисковых рабочих станций. Это компьютеры, в которых нет ни винчестера, ни флоппи</w:t>
+      </w:r>
+      <w:r>
+        <w:rPr>
+          <w:lang w:val="ru-RU"/>
+        </w:rPr>
+        <w:t xml:space="preserve"> </w:t>
+      </w:r>
+      <w:r>
+        <w:rPr>
+          <w:lang w:val="ru-RU"/>
+        </w:rPr>
+        <w:t xml:space="preserve">дисководов. Загрузка ОС выполняется из сети, и выполняет ее программа, записанная в микросхеме дистанционной загрузки. </w:t>
+      </w:r>
+    </w:p>
+    <w:p>
+      <w:pPr>
+        <w:pStyle w:val="a3"/>
+        <w:numPr>
+          <w:ilvl w:val="0"/>
+          <w:numId w:val="14"/>
+        </w:numPr>
+        <w:rPr>
+          <w:lang w:val="ru-RU"/>
+        </w:rPr>
+      </w:pPr>
+      <w:r>
+        <w:rPr>
+          <w:lang w:val="ru-RU"/>
+        </w:rPr>
+        <w:t xml:space="preserve">Средство (пробуждения) по сети </w:t>
+      </w:r>
+    </w:p>
+    <w:p>
+      <w:pPr>
+        <w:pStyle w:val="a3"/>
+        <w:numPr>
+          <w:ilvl w:val="0"/>
+          <w:numId w:val="14"/>
+        </w:numPr>
+        <w:rPr>
+          <w:lang w:val="ru-RU"/>
+        </w:rPr>
+      </w:pPr>
+      <w:r>
+        <w:rPr>
+          <w:lang w:val="ru-RU"/>
+        </w:rPr>
+        <w:t>Собственный процессор</w:t>
+      </w:r>
+    </w:p>
+    <w:p>
+      <w:pPr>
+        <w:jc w:val="center"/>
+        <w:rPr>
+          <w:b/>
+        </w:rPr>
+      </w:pPr>
+      <w:r>
+        <w:rPr>
+          <w:b/>
+        </w:rPr>
+        <w:t>Классификация и характеристика линий связи</w:t>
+      </w:r>
+    </w:p>
+    <w:p>
+      <w:r>
+        <w:t>Канал связи – среда передачи данных</w:t>
+      </w:r>
+    </w:p>
+    <w:p>
+      <w:r>
+        <w:t>Бывает двух типов:</w:t>
+      </w:r>
+    </w:p>
+    <w:p>
+      <w:pPr>
+        <w:pStyle w:val="a3"/>
+        <w:numPr>
+          <w:ilvl w:val="0"/>
+          <w:numId w:val="15"/>
+        </w:numPr>
+      </w:pPr>
+      <w:r>
+        <w:rPr>
+          <w:lang w:val="ru-RU"/>
+        </w:rPr>
+        <w:t>Проводная;</w:t>
+      </w:r>
+    </w:p>
+    <w:p>
+      <w:pPr>
+        <w:pStyle w:val="a3"/>
+        <w:numPr>
+          <w:ilvl w:val="0"/>
+          <w:numId w:val="15"/>
+        </w:numPr>
+      </w:pPr>
+      <w:r>
+        <w:rPr>
+          <w:lang w:val="ru-RU"/>
+        </w:rPr>
+        <w:t>Беспроводная.</w:t>
+      </w:r>
+    </w:p>
+    <w:p>
+      <w:pPr>
+        <w:rPr>
+          <w:b/>
+        </w:rPr>
+      </w:pPr>
+      <w:r>
+        <w:rPr>
+          <w:b/>
+        </w:rPr>
+        <w:t>Кабельные системы (проводные)</w:t>
+      </w:r>
+    </w:p>
+    <w:p>
+      <w:r>
+        <w:t>Кабельные соединения используются в качестве среды передачи для электрических или оптических сигналов. При этом, используют 3 вида кабелей:</w:t>
+      </w:r>
+    </w:p>
+    <w:p>
+      <w:pPr>
+        <w:pStyle w:val="a3"/>
+        <w:numPr>
+          <w:ilvl w:val="0"/>
+          <w:numId w:val="16"/>
+        </w:numPr>
+      </w:pPr>
+      <w:r>
+        <w:rPr>
+          <w:lang w:val="ru-RU"/>
+        </w:rPr>
+        <w:t>Коаксиальный кабель;</w:t>
+      </w:r>
+    </w:p>
+    <w:p>
+      <w:pPr>
+        <w:pStyle w:val="a3"/>
+        <w:numPr>
+          <w:ilvl w:val="0"/>
+          <w:numId w:val="16"/>
+        </w:numPr>
+      </w:pPr>
+      <w:r>
+        <w:rPr>
+          <w:lang w:val="ru-RU"/>
+        </w:rPr>
+        <w:t>Витая пара;</w:t>
+      </w:r>
+    </w:p>
+    <w:p>
+      <w:pPr>
+        <w:pStyle w:val="a3"/>
+        <w:numPr>
+          <w:ilvl w:val="0"/>
+          <w:numId w:val="16"/>
+        </w:numPr>
+      </w:pPr>
+      <w:r>
+        <w:rPr>
+          <w:lang w:val="ru-RU"/>
+        </w:rPr>
+        <w:t>Оптоволоконный.</w:t>
+      </w:r>
+    </w:p>
+    <w:p>
+      <w:pPr>
+        <w:rPr>
+          <w:u w:val="single"/>
+        </w:rPr>
+      </w:pPr>
+      <w:r>
+        <w:rPr>
+          <w:u w:val="single"/>
+        </w:rPr>
+        <w:t>Коаксиальный кабель</w:t>
+      </w:r>
+    </w:p>
+    <w:p>
+      <w:r>
+        <w:rPr>
+          <w:noProof/>
+          <w:lang w:eastAsia="ru-RU"/>
+        </w:rPr>
+        <w:drawing>
+          <wp:inline distT="0" distB="0" distL="0" distR="0">
+            <wp:extent cx="4762500" cy="1905000"/>
+            <wp:effectExtent l="0" t="0" r="0" b="0"/>
+            <wp:docPr id="9" name="Рисунок 9" descr="Коаксиальный кабель для связи | Ювелирное обозрение"/>
+            <wp:cNvGraphicFramePr>
+              <a:graphicFrameLocks xmlns:a="http://schemas.openxmlformats.org/drawingml/2006/main" noChangeAspect="1"/>
+            </wp:cNvGraphicFramePr>
+            <a:graphic xmlns:a="http://schemas.openxmlformats.org/drawingml/2006/main">
+              <a:graphicData uri="http://schemas.openxmlformats.org/drawingml/2006/picture">
+                <pic:pic xmlns:pic="http://schemas.openxmlformats.org/drawingml/2006/picture">
+                  <pic:nvPicPr>
+                    <pic:cNvPr id="0" name="Picture 7" descr="Коаксиальный кабель для связи | Ювелирное обозрение"/>
+                    <pic:cNvPicPr>
+                      <a:picLocks noChangeAspect="1" noChangeArrowheads="1"/>
+                    </pic:cNvPicPr>
+                  </pic:nvPicPr>
+                  <pic:blipFill>
+                    <a:blip r:embed="rId10">
+                      <a:extLst>
+                        <a:ext uri="{28A0092B-C50C-407E-A947-70E740481C1C}">
+                          <a14:useLocalDpi xmlns:a14="http://schemas.microsoft.com/office/drawing/2010/main" val="0"/>
+                        </a:ext>
+                      </a:extLst>
+                    </a:blip>
+                    <a:srcRect/>
+                    <a:stretch>
+                      <a:fillRect/>
+                    </a:stretch>
+                  </pic:blipFill>
+                  <pic:spPr bwMode="auto">
+                    <a:xfrm>
+                      <a:off x="0" y="0"/>
+                      <a:ext cx="4762500" cy="1905000"/>
+                    </a:xfrm>
+                    <a:prstGeom prst="rect">
+                      <a:avLst/>
+                    </a:prstGeom>
+                    <a:noFill/>
+                    <a:ln>
+                      <a:noFill/>
+                    </a:ln>
+                  </pic:spPr>
+                </pic:pic>
+              </a:graphicData>
+            </a:graphic>
+          </wp:inline>
+        </w:drawing>
+      </w:r>
+    </w:p>
+    <w:p>
+      <w:r>
+        <w:drawing>
+          <wp:inline distT="0" distB="0" distL="0" distR="0" wp14:anchorId="502C4EA1" wp14:editId="5095E615">
+            <wp:extent cx="3353091" cy="1333616"/>
+            <wp:effectExtent l="0" t="0" r="0" b="0"/>
+            <wp:docPr id="1" name="Рисунок 1"/>
+            <wp:cNvGraphicFramePr>
+              <a:graphicFrameLocks xmlns:a="http://schemas.openxmlformats.org/drawingml/2006/main" noChangeAspect="1"/>
+            </wp:cNvGraphicFramePr>
+            <a:graphic xmlns:a="http://schemas.openxmlformats.org/drawingml/2006/main">
+              <a:graphicData uri="http://schemas.openxmlformats.org/drawingml/2006/picture">
+                <pic:pic xmlns:pic="http://schemas.openxmlformats.org/drawingml/2006/picture">
+                  <pic:nvPicPr>
+                    <pic:cNvPr id="1" name=""/>
+                    <pic:cNvPicPr/>
+                  </pic:nvPicPr>
+                  <pic:blipFill>
+                    <a:blip r:embed="rId11"/>
+                    <a:stretch>
+                      <a:fillRect/>
+                    </a:stretch>
+                  </pic:blipFill>
+                  <pic:spPr>
+                    <a:xfrm>
+                      <a:off x="0" y="0"/>
+                      <a:ext cx="3353091" cy="1333616"/>
+                    </a:xfrm>
+                    <a:prstGeom prst="rect">
+                      <a:avLst/>
+                    </a:prstGeom>
+                  </pic:spPr>
+                </pic:pic>
+              </a:graphicData>
+            </a:graphic>
+          </wp:inline>
+        </w:drawing>
+      </w:r>
+    </w:p>
+    <w:p>
+      <w:r>
+        <w:t>Существует 2 типа коаксиальных кабелей:</w:t>
+      </w:r>
+    </w:p>
+    <w:p>
+      <w:pPr>
+        <w:pStyle w:val="a3"/>
+        <w:numPr>
+          <w:ilvl w:val="0"/>
+          <w:numId w:val="17"/>
+        </w:numPr>
+        <w:rPr>
+          <w:lang w:val="ru-RU"/>
+        </w:rPr>
+      </w:pPr>
+      <w:r>
+        <w:rPr>
+          <w:lang w:val="ru-RU"/>
+        </w:rPr>
+        <w:t>Тонкий – гибкий (</w:t>
+      </w:r>
+      <w:r>
+        <w:t>D</w:t>
+      </w:r>
+      <w:r>
+        <w:rPr>
+          <w:lang w:val="ru-RU"/>
+        </w:rPr>
+        <w:t xml:space="preserve"> =~0.5</w:t>
+      </w:r>
+      <w:r>
+        <w:rPr>
+          <w:lang w:val="ru-RU"/>
+        </w:rPr>
+        <w:t xml:space="preserve">см). Позволяет передавать данные без затухания примерно на 180 метров. Для подключения используются разъёмы типа </w:t>
+      </w:r>
+      <w:r>
+        <w:t>BNC</w:t>
+      </w:r>
+      <w:r>
+        <w:rPr>
+          <w:lang w:val="ru-RU"/>
+        </w:rPr>
+        <w:t>.</w:t>
+      </w:r>
+      <w:r>
+        <w:rPr>
+          <w:lang w:val="ru-RU"/>
+        </w:rPr>
+        <w:t xml:space="preserve"> (используется для </w:t>
+      </w:r>
+      <w:r>
+        <w:rPr>
+          <w:lang w:val="ru-RU"/>
+        </w:rPr>
+        <w:lastRenderedPageBreak/>
+        <w:t xml:space="preserve">кабельного телевиденья). Чтобы отражённый сигнал поглощался на концах кабеля, на него устанавливают </w:t>
+      </w:r>
+      <w:r>
+        <w:t>BNC</w:t>
+      </w:r>
+      <w:r>
+        <w:rPr>
+          <w:lang w:val="ru-RU"/>
+        </w:rPr>
+        <w:t>-терминаторы, один из которых обязательно заземляется.</w:t>
+      </w:r>
+    </w:p>
+    <w:p>
+      <w:pPr>
+        <w:pStyle w:val="a3"/>
+        <w:numPr>
+          <w:ilvl w:val="0"/>
+          <w:numId w:val="17"/>
+        </w:numPr>
+        <w:rPr>
+          <w:lang w:val="ru-RU"/>
+        </w:rPr>
+      </w:pPr>
+      <w:r>
+        <w:rPr>
+          <w:lang w:val="ru-RU"/>
+        </w:rPr>
+        <w:t>Толстый – жёсткий (</w:t>
+      </w:r>
+      <w:r>
+        <w:t>D</w:t>
+      </w:r>
+      <w:r>
+        <w:rPr>
+          <w:lang w:val="ru-RU"/>
+        </w:rPr>
+        <w:t xml:space="preserve"> =~1</w:t>
+      </w:r>
+      <w:r>
+        <w:rPr>
+          <w:lang w:val="ru-RU"/>
+        </w:rPr>
+        <w:t xml:space="preserve">см). Электрическое сопротивление меньше за счёт тонкой жилы. Передавать сигнал без затухания можно на </w:t>
+      </w:r>
+      <w:r>
+        <w:rPr>
+          <w:lang w:val="ru-RU"/>
+        </w:rPr>
+        <w:t>~</w:t>
+      </w:r>
+      <w:r>
+        <w:rPr>
+          <w:lang w:val="ru-RU"/>
+        </w:rPr>
+        <w:t xml:space="preserve">500 метров. Для подключения к толстому коаксиальному кабелю используют трансивер. В качестве коннекторов используют </w:t>
+      </w:r>
+      <w:r>
+        <w:t>AUI</w:t>
+      </w:r>
+      <w:r>
+        <w:rPr>
+          <w:lang w:val="ru-RU"/>
+        </w:rPr>
+        <w:t xml:space="preserve"> </w:t>
+      </w:r>
+      <w:r>
+        <w:rPr>
+          <w:lang w:val="ru-RU"/>
+        </w:rPr>
+        <w:t>и</w:t>
+      </w:r>
+      <w:r>
+        <w:rPr>
+          <w:lang w:val="ru-RU"/>
+        </w:rPr>
+        <w:t xml:space="preserve"> </w:t>
+      </w:r>
+      <w:r>
+        <w:t>DIX</w:t>
+      </w:r>
+      <w:r>
+        <w:rPr>
+          <w:lang w:val="ru-RU"/>
+        </w:rPr>
+        <w:t>.</w:t>
+      </w:r>
+    </w:p>
+    <w:p>
+      <w:r>
+        <w:t>Для построения сети через коаксиальный кабель: нужно проложить центральный кабель, поставить на концах терминаторы, и подключить к терминаторам ПК.</w:t>
+      </w:r>
+    </w:p>
+    <w:p>
+      <w:r>
+        <w:rPr>
+          <w:u w:val="single"/>
+        </w:rPr>
+        <w:t>Витая пара</w:t>
+      </w:r>
+    </w:p>
+    <w:p>
+      <w:r>
+        <w:t>Витая пара – два скрученных, изолированных друг от друга провода. Бывают двух и четырёх парные.</w:t>
+      </w:r>
+    </w:p>
+    <w:p>
+      <w:r>
+        <w:drawing>
+          <wp:inline distT="0" distB="0" distL="0" distR="0" wp14:anchorId="751A0EC3" wp14:editId="5E979FE1">
+            <wp:extent cx="2842506" cy="3185436"/>
+            <wp:effectExtent l="0" t="0" r="0" b="0"/>
+            <wp:docPr id="10" name="Рисунок 10"/>
+            <wp:cNvGraphicFramePr>
+              <a:graphicFrameLocks xmlns:a="http://schemas.openxmlformats.org/drawingml/2006/main" noChangeAspect="1"/>
+            </wp:cNvGraphicFramePr>
+            <a:graphic xmlns:a="http://schemas.openxmlformats.org/drawingml/2006/main">
+              <a:graphicData uri="http://schemas.openxmlformats.org/drawingml/2006/picture">
+                <pic:pic xmlns:pic="http://schemas.openxmlformats.org/drawingml/2006/picture">
+                  <pic:nvPicPr>
+                    <pic:cNvPr id="1" name=""/>
+                    <pic:cNvPicPr/>
+                  </pic:nvPicPr>
+                  <pic:blipFill>
+                    <a:blip r:embed="rId12"/>
+                    <a:stretch>
+                      <a:fillRect/>
+                    </a:stretch>
+                  </pic:blipFill>
+                  <pic:spPr>
+                    <a:xfrm>
+                      <a:off x="0" y="0"/>
+                      <a:ext cx="2842506" cy="3185436"/>
+                    </a:xfrm>
+                    <a:prstGeom prst="rect">
+                      <a:avLst/>
+                    </a:prstGeom>
+                  </pic:spPr>
+                </pic:pic>
+              </a:graphicData>
+            </a:graphic>
+          </wp:inline>
+        </w:drawing>
+      </w:r>
+    </w:p>
+    <w:p>
+      <w:r>
+        <w:t>Витая пара делится на 2 типа:</w:t>
+      </w:r>
+    </w:p>
+    <w:p>
+      <w:pPr>
+        <w:pStyle w:val="a3"/>
+        <w:numPr>
+          <w:ilvl w:val="0"/>
+          <w:numId w:val="18"/>
+        </w:numPr>
+      </w:pPr>
+      <w:r>
+        <w:rPr>
+          <w:lang w:val="ru-RU"/>
+        </w:rPr>
+        <w:t>Экранированные;</w:t>
+      </w:r>
+    </w:p>
+    <w:p>
+      <w:r>
+        <w:drawing>
+          <wp:inline distT="0" distB="0" distL="0" distR="0" wp14:anchorId="252155D4" wp14:editId="0AE6760B">
+            <wp:extent cx="1935480" cy="1207676"/>
+            <wp:effectExtent l="0" t="0" r="7620" b="0"/>
+            <wp:docPr id="8196" name="Picture 4"/>
+            <wp:cNvGraphicFramePr>
+              <a:graphicFrameLocks xmlns:a="http://schemas.openxmlformats.org/drawingml/2006/main" noChangeAspect="1"/>
+            </wp:cNvGraphicFramePr>
+            <a:graphic xmlns:a="http://schemas.openxmlformats.org/drawingml/2006/main">
+              <a:graphicData uri="http://schemas.openxmlformats.org/drawingml/2006/picture">
+                <pic:pic xmlns:pic="http://schemas.openxmlformats.org/drawingml/2006/picture">
+                  <pic:nvPicPr>
+                    <pic:cNvPr id="8196" name="Picture 4"/>
+                    <pic:cNvPicPr>
+                      <a:picLocks noChangeAspect="1" noChangeArrowheads="1"/>
+                    </pic:cNvPicPr>
+                  </pic:nvPicPr>
+                  <pic:blipFill>
+                    <a:blip r:embed="rId13"/>
+                    <a:srcRect/>
+                    <a:stretch>
+                      <a:fillRect/>
+                    </a:stretch>
+                  </pic:blipFill>
+                  <pic:spPr bwMode="auto">
+                    <a:xfrm>
+                      <a:off x="0" y="0"/>
+                      <a:ext cx="2118823" cy="1322076"/>
+                    </a:xfrm>
+                    <a:prstGeom prst="rect">
+                      <a:avLst/>
+                    </a:prstGeom>
+                    <a:noFill/>
+                    <a:ln w="9525">
+                      <a:noFill/>
+                      <a:miter lim="800000"/>
+                      <a:headEnd/>
+                      <a:tailEnd/>
+                    </a:ln>
+                    <a:effectLst/>
+                  </pic:spPr>
+                </pic:pic>
+              </a:graphicData>
+            </a:graphic>
+          </wp:inline>
+        </w:drawing>
+      </w:r>
+    </w:p>
+    <w:p>
+      <w:pPr>
+        <w:pStyle w:val="a3"/>
+        <w:numPr>
+          <w:ilvl w:val="0"/>
+          <w:numId w:val="18"/>
+        </w:numPr>
+      </w:pPr>
+      <w:r>
+        <w:rPr>
+          <w:lang w:val="ru-RU"/>
+        </w:rPr>
+        <w:t>Неэкранированные;</w:t>
+      </w:r>
+    </w:p>
+    <w:p>
+      <w:r>
+        <w:drawing>
+          <wp:inline distT="0" distB="0" distL="0" distR="0" wp14:anchorId="1FF478E9" wp14:editId="2A2AE01D">
+            <wp:extent cx="1798320" cy="1134562"/>
+            <wp:effectExtent l="0" t="0" r="0" b="8890"/>
+            <wp:docPr id="8195" name="Picture 3"/>
+            <wp:cNvGraphicFramePr>
+              <a:graphicFrameLocks xmlns:a="http://schemas.openxmlformats.org/drawingml/2006/main" noChangeAspect="1"/>
+            </wp:cNvGraphicFramePr>
+            <a:graphic xmlns:a="http://schemas.openxmlformats.org/drawingml/2006/main">
+              <a:graphicData uri="http://schemas.openxmlformats.org/drawingml/2006/picture">
+                <pic:pic xmlns:pic="http://schemas.openxmlformats.org/drawingml/2006/picture">
+                  <pic:nvPicPr>
+                    <pic:cNvPr id="8195" name="Picture 3"/>
+                    <pic:cNvPicPr>
+                      <a:picLocks noChangeAspect="1" noChangeArrowheads="1"/>
+                    </pic:cNvPicPr>
+                  </pic:nvPicPr>
+                  <pic:blipFill>
+                    <a:blip r:embed="rId14"/>
+                    <a:srcRect/>
+                    <a:stretch>
+                      <a:fillRect/>
+                    </a:stretch>
+                  </pic:blipFill>
+                  <pic:spPr bwMode="auto">
+                    <a:xfrm>
+                      <a:off x="0" y="0"/>
+                      <a:ext cx="1832846" cy="1156345"/>
+                    </a:xfrm>
+                    <a:prstGeom prst="rect">
+                      <a:avLst/>
+                    </a:prstGeom>
+                    <a:noFill/>
+                    <a:ln w="9525">
+                      <a:noFill/>
+                      <a:miter lim="800000"/>
+                      <a:headEnd/>
+                      <a:tailEnd/>
+                    </a:ln>
+                    <a:effectLst/>
+                  </pic:spPr>
+                </pic:pic>
+              </a:graphicData>
+            </a:graphic>
+          </wp:inline>
+        </w:drawing>
+      </w:r>
+    </w:p>
+    <w:p>
+      <w:r>
+        <w:lastRenderedPageBreak/>
+        <w:t>Отличие в том, что в экранированном у каждого провода есть защитная оболочка</w:t>
+      </w:r>
+      <w:r>
+        <w:t>.</w:t>
+      </w:r>
+    </w:p>
+    <w:p>
+      <w:r>
+        <w:t>Строение витой пары:</w:t>
+      </w:r>
+    </w:p>
+    <w:p>
+      <w:r>
+        <w:rPr>
+          <w:noProof/>
+          <w:lang w:eastAsia="ru-RU"/>
+        </w:rPr>
+        <w:drawing>
+          <wp:inline distT="0" distB="0" distL="0" distR="0">
+            <wp:extent cx="2377440" cy="2377440"/>
+            <wp:effectExtent l="0" t="0" r="3810" b="3810"/>
+            <wp:docPr id="11" name="Рисунок 11" descr="LANMASTER LAN-5EUTP - кабель &quot;витая пара&quot; неэкранированный (UTP), 4 пары,  кат. 5e, PVC (катушка 305 метров) цена, купить в СвязьКомплект"/>
+            <wp:cNvGraphicFramePr>
+              <a:graphicFrameLocks xmlns:a="http://schemas.openxmlformats.org/drawingml/2006/main" noChangeAspect="1"/>
+            </wp:cNvGraphicFramePr>
+            <a:graphic xmlns:a="http://schemas.openxmlformats.org/drawingml/2006/main">
+              <a:graphicData uri="http://schemas.openxmlformats.org/drawingml/2006/picture">
+                <pic:pic xmlns:pic="http://schemas.openxmlformats.org/drawingml/2006/picture">
+                  <pic:nvPicPr>
+                    <pic:cNvPr id="0" name="Picture 9" descr="LANMASTER LAN-5EUTP - кабель &quot;витая пара&quot; неэкранированный (UTP), 4 пары,  кат. 5e, PVC (катушка 305 метров) цена, купить в СвязьКомплект"/>
+                    <pic:cNvPicPr>
+                      <a:picLocks noChangeAspect="1" noChangeArrowheads="1"/>
+                    </pic:cNvPicPr>
+                  </pic:nvPicPr>
+                  <pic:blipFill>
+                    <a:blip r:embed="rId15" cstate="print">
+                      <a:extLst>
+                        <a:ext uri="{28A0092B-C50C-407E-A947-70E740481C1C}">
+                          <a14:useLocalDpi xmlns:a14="http://schemas.microsoft.com/office/drawing/2010/main" val="0"/>
+                        </a:ext>
+                      </a:extLst>
+                    </a:blip>
+                    <a:srcRect/>
+                    <a:stretch>
+                      <a:fillRect/>
+                    </a:stretch>
+                  </pic:blipFill>
+                  <pic:spPr bwMode="auto">
+                    <a:xfrm>
+                      <a:off x="0" y="0"/>
+                      <a:ext cx="2377440" cy="2377440"/>
+                    </a:xfrm>
+                    <a:prstGeom prst="rect">
+                      <a:avLst/>
+                    </a:prstGeom>
+                    <a:noFill/>
+                    <a:ln>
+                      <a:noFill/>
+                    </a:ln>
+                  </pic:spPr>
+                </pic:pic>
+              </a:graphicData>
+            </a:graphic>
+          </wp:inline>
+        </w:drawing>
+      </w:r>
+    </w:p>
+    <w:p>
+      <w:pPr>
+        <w:rPr>
+          <w:u w:val="single"/>
+        </w:rPr>
+      </w:pPr>
+      <w:r>
+        <w:rPr>
+          <w:u w:val="single"/>
+        </w:rPr>
+        <w:t>(</w:t>
+      </w:r>
+      <w:r>
+        <w:rPr>
+          <w:u w:val="single"/>
+        </w:rPr>
+        <w:t>на пикче неэкранированная</w:t>
+      </w:r>
+      <w:proofErr w:type="gramStart"/>
+      <w:r>
+        <w:rPr>
+          <w:u w:val="single"/>
+        </w:rPr>
+        <w:t xml:space="preserve">. </w:t>
+      </w:r>
+      <w:proofErr w:type="gramEnd"/>
+      <w:r>
+        <w:rPr>
+          <w:u w:val="single"/>
+        </w:rPr>
+        <w:t>У экранированной, каждая пара окружена дополнительно оболочкой</w:t>
+      </w:r>
+      <w:r>
+        <w:rPr>
+          <w:u w:val="single"/>
+        </w:rPr>
+        <w:t>)</w:t>
+      </w:r>
+    </w:p>
+    <w:p>
+      <w:r>
+        <w:t xml:space="preserve">Витая пара подключается к другим устройствам с помощью восьми контактного коннектора </w:t>
+      </w:r>
+      <w:r>
+        <w:rPr>
+          <w:lang w:val="en-US"/>
+        </w:rPr>
+        <w:t>RJ</w:t>
+      </w:r>
+      <w:r>
+        <w:t>-45.</w:t>
+      </w:r>
+    </w:p>
+    <w:p>
+      <w:pPr>
+        <w:rPr>
+          <w:lang w:val="en-US"/>
+        </w:rPr>
+      </w:pPr>
+      <w:r>
+        <w:rPr>
+          <w:lang w:val="en-US"/>
+        </w:rPr>
+        <w:t>RJ-45:</w:t>
+      </w:r>
+    </w:p>
+    <w:p>
+      <w:pPr>
+        <w:rPr>
+          <w:lang w:val="en-US"/>
+        </w:rPr>
+      </w:pPr>
+      <w:r>
+        <w:rPr>
+          <w:noProof/>
+          <w:lang w:eastAsia="ru-RU"/>
+        </w:rPr>
+        <w:drawing>
+          <wp:inline distT="0" distB="0" distL="0" distR="0">
+            <wp:extent cx="1333500" cy="1029158"/>
+            <wp:effectExtent l="0" t="0" r="0" b="0"/>
+            <wp:docPr id="12" name="Рисунок 12" descr="Коннектор RJ-45 категория 5e 8Р8С: продажа, цена в Минске. сетевые  коннекторы, модули и разъемы от &quot;Кудрявый Пеликан&quot; - 2961742"/>
+            <wp:cNvGraphicFramePr>
+              <a:graphicFrameLocks xmlns:a="http://schemas.openxmlformats.org/drawingml/2006/main" noChangeAspect="1"/>
+            </wp:cNvGraphicFramePr>
+            <a:graphic xmlns:a="http://schemas.openxmlformats.org/drawingml/2006/main">
+              <a:graphicData uri="http://schemas.openxmlformats.org/drawingml/2006/picture">
+                <pic:pic xmlns:pic="http://schemas.openxmlformats.org/drawingml/2006/picture">
+                  <pic:nvPicPr>
+                    <pic:cNvPr id="0" name="Picture 11" descr="Коннектор RJ-45 категория 5e 8Р8С: продажа, цена в Минске. сетевые  коннекторы, модули и разъемы от &quot;Кудрявый Пеликан&quot; - 2961742"/>
+                    <pic:cNvPicPr>
+                      <a:picLocks noChangeAspect="1" noChangeArrowheads="1"/>
+                    </pic:cNvPicPr>
+                  </pic:nvPicPr>
+                  <pic:blipFill>
+                    <a:blip r:embed="rId16">
+                      <a:extLst>
+                        <a:ext uri="{28A0092B-C50C-407E-A947-70E740481C1C}">
+                          <a14:useLocalDpi xmlns:a14="http://schemas.microsoft.com/office/drawing/2010/main" val="0"/>
+                        </a:ext>
+                      </a:extLst>
+                    </a:blip>
+                    <a:srcRect/>
+                    <a:stretch>
+                      <a:fillRect/>
+                    </a:stretch>
+                  </pic:blipFill>
+                  <pic:spPr bwMode="auto">
+                    <a:xfrm>
+                      <a:off x="0" y="0"/>
+                      <a:ext cx="1363746" cy="1052501"/>
+                    </a:xfrm>
+                    <a:prstGeom prst="rect">
+                      <a:avLst/>
+                    </a:prstGeom>
+                    <a:noFill/>
+                    <a:ln>
+                      <a:noFill/>
+                    </a:ln>
+                  </pic:spPr>
+                </pic:pic>
+              </a:graphicData>
+            </a:graphic>
+          </wp:inline>
+        </w:drawing>
+      </w:r>
       <w:bookmarkStart w:id="0" w:name="_GoBack"/>
       <w:bookmarkEnd w:id="0"/>
     </w:p>
+    <w:p>
+      <w:pPr>
+        <w:rPr>
+          <w:lang w:val="en-US"/>
+        </w:rPr>
+      </w:pPr>
+      <w:r>
+        <w:rPr>
+          <w:noProof/>
+          <w:lang w:eastAsia="ru-RU"/>
+        </w:rPr>
+        <w:drawing>
+          <wp:inline distT="0" distB="0" distL="0" distR="0">
+            <wp:extent cx="2293620" cy="1465969"/>
+            <wp:effectExtent l="0" t="0" r="0" b="1270"/>
+            <wp:docPr id="13" name="Рисунок 13" descr="Схема обжима витой пары (rj45)"/>
+            <wp:cNvGraphicFramePr>
+              <a:graphicFrameLocks xmlns:a="http://schemas.openxmlformats.org/drawingml/2006/main" noChangeAspect="1"/>
+            </wp:cNvGraphicFramePr>
+            <a:graphic xmlns:a="http://schemas.openxmlformats.org/drawingml/2006/main">
+              <a:graphicData uri="http://schemas.openxmlformats.org/drawingml/2006/picture">
+                <pic:pic xmlns:pic="http://schemas.openxmlformats.org/drawingml/2006/picture">
+                  <pic:nvPicPr>
+                    <pic:cNvPr id="0" name="Picture 13" descr="Схема обжима витой пары (rj45)"/>
+                    <pic:cNvPicPr>
+                      <a:picLocks noChangeAspect="1" noChangeArrowheads="1"/>
+                    </pic:cNvPicPr>
+                  </pic:nvPicPr>
+                  <pic:blipFill>
+                    <a:blip r:embed="rId17">
+                      <a:extLst>
+                        <a:ext uri="{28A0092B-C50C-407E-A947-70E740481C1C}">
+                          <a14:useLocalDpi xmlns:a14="http://schemas.microsoft.com/office/drawing/2010/main" val="0"/>
+                        </a:ext>
+                      </a:extLst>
+                    </a:blip>
+                    <a:srcRect/>
+                    <a:stretch>
+                      <a:fillRect/>
+                    </a:stretch>
+                  </pic:blipFill>
+                  <pic:spPr bwMode="auto">
+                    <a:xfrm>
+                      <a:off x="0" y="0"/>
+                      <a:ext cx="2336977" cy="1493680"/>
+                    </a:xfrm>
+                    <a:prstGeom prst="rect">
+                      <a:avLst/>
+                    </a:prstGeom>
+                    <a:noFill/>
+                    <a:ln>
+                      <a:noFill/>
+                    </a:ln>
+                  </pic:spPr>
+                </pic:pic>
+              </a:graphicData>
+            </a:graphic>
+          </wp:inline>
+        </w:drawing>
+      </w:r>
+    </w:p>
+    <w:p/>
     <w:sectPr>
       <w:pgSz w:w="11906" w:h="16838"/>
       <w:pgMar w:top="1134" w:right="850" w:bottom="1134" w:left="1701" w:header="708" w:footer="708" w:gutter="0"/>
@@ -1592,6 +3615,92 @@
 <file path=word/numbering.xml><?xml version="1.0" encoding="utf-8"?>
 <w:numbering xmlns:wpc="http://schemas.microsoft.com/office/word/2010/wordprocessingCanvas" xmlns:cx="http://schemas.microsoft.com/office/drawing/2014/chartex" xmlns:mc="http://schemas.openxmlformats.org/markup-compatibility/2006" xmlns:o="urn:schemas-microsoft-com:office:office" xmlns:r="http://schemas.openxmlformats.org/officeDocument/2006/relationships" xmlns:m="http://schemas.openxmlformats.org/officeDocument/2006/math" xmlns:v="urn:schemas-microsoft-com:vml" xmlns:wp14="http://schemas.microsoft.com/office/word/2010/wordprocessingDrawing" xmlns:wp="http://schemas.openxmlformats.org/drawingml/2006/wordprocessingDrawing" xmlns:w10="urn:schemas-microsoft-com:office:word" xmlns:w="http://schemas.openxmlformats.org/wordprocessingml/2006/main" xmlns:w14="http://schemas.microsoft.com/office/word/2010/wordml" xmlns:w15="http://schemas.microsoft.com/office/word/2012/wordml" xmlns:w16se="http://schemas.microsoft.com/office/word/2015/wordml/symex" xmlns:wpg="http://schemas.microsoft.com/office/word/2010/wordprocessingGroup" xmlns:wpi="http://schemas.microsoft.com/office/word/2010/wordprocessingInk" xmlns:wne="http://schemas.microsoft.com/office/word/2006/wordml" xmlns:wps="http://schemas.microsoft.com/office/word/2010/wordprocessingShape" mc:Ignorable="w14 w15 w16se wp14">
   <w:abstractNum w:abstractNumId="0" w15:restartNumberingAfterBreak="0">
+    <w:nsid w:val="0B852AE3"/>
+    <w:multiLevelType w:val="hybridMultilevel"/>
+    <w:tmpl w:val="1F789DF2"/>
+    <w:lvl w:ilvl="0" w:tplc="0419000F">
+      <w:start w:val="1"/>
+      <w:numFmt w:val="decimal"/>
+      <w:lvlText w:val="%1."/>
+      <w:lvlJc w:val="left"/>
+      <w:pPr>
+        <w:ind w:left="720" w:hanging="360"/>
+      </w:pPr>
+    </w:lvl>
+    <w:lvl w:ilvl="1" w:tplc="04190019" w:tentative="1">
+      <w:start w:val="1"/>
+      <w:numFmt w:val="lowerLetter"/>
+      <w:lvlText w:val="%2."/>
+      <w:lvlJc w:val="left"/>
+      <w:pPr>
+        <w:ind w:left="1440" w:hanging="360"/>
+      </w:pPr>
+    </w:lvl>
+    <w:lvl w:ilvl="2" w:tplc="0419001B" w:tentative="1">
+      <w:start w:val="1"/>
+      <w:numFmt w:val="lowerRoman"/>
+      <w:lvlText w:val="%3."/>
+      <w:lvlJc w:val="right"/>
+      <w:pPr>
+        <w:ind w:left="2160" w:hanging="180"/>
+      </w:pPr>
+    </w:lvl>
+    <w:lvl w:ilvl="3" w:tplc="0419000F" w:tentative="1">
+      <w:start w:val="1"/>
+      <w:numFmt w:val="decimal"/>
+      <w:lvlText w:val="%4."/>
+      <w:lvlJc w:val="left"/>
+      <w:pPr>
+        <w:ind w:left="2880" w:hanging="360"/>
+      </w:pPr>
+    </w:lvl>
+    <w:lvl w:ilvl="4" w:tplc="04190019" w:tentative="1">
+      <w:start w:val="1"/>
+      <w:numFmt w:val="lowerLetter"/>
+      <w:lvlText w:val="%5."/>
+      <w:lvlJc w:val="left"/>
+      <w:pPr>
+        <w:ind w:left="3600" w:hanging="360"/>
+      </w:pPr>
+    </w:lvl>
+    <w:lvl w:ilvl="5" w:tplc="0419001B" w:tentative="1">
+      <w:start w:val="1"/>
+      <w:numFmt w:val="lowerRoman"/>
+      <w:lvlText w:val="%6."/>
+      <w:lvlJc w:val="right"/>
+      <w:pPr>
+        <w:ind w:left="4320" w:hanging="180"/>
+      </w:pPr>
+    </w:lvl>
+    <w:lvl w:ilvl="6" w:tplc="0419000F" w:tentative="1">
+      <w:start w:val="1"/>
+      <w:numFmt w:val="decimal"/>
+      <w:lvlText w:val="%7."/>
+      <w:lvlJc w:val="left"/>
+      <w:pPr>
+        <w:ind w:left="5040" w:hanging="360"/>
+      </w:pPr>
+    </w:lvl>
+    <w:lvl w:ilvl="7" w:tplc="04190019" w:tentative="1">
+      <w:start w:val="1"/>
+      <w:numFmt w:val="lowerLetter"/>
+      <w:lvlText w:val="%8."/>
+      <w:lvlJc w:val="left"/>
+      <w:pPr>
+        <w:ind w:left="5760" w:hanging="360"/>
+      </w:pPr>
+    </w:lvl>
+    <w:lvl w:ilvl="8" w:tplc="0419001B" w:tentative="1">
+      <w:start w:val="1"/>
+      <w:numFmt w:val="lowerRoman"/>
+      <w:lvlText w:val="%9."/>
+      <w:lvlJc w:val="right"/>
+      <w:pPr>
+        <w:ind w:left="6480" w:hanging="180"/>
+      </w:pPr>
+    </w:lvl>
+  </w:abstractNum>
+  <w:abstractNum w:abstractNumId="1" w15:restartNumberingAfterBreak="0">
     <w:nsid w:val="104551DB"/>
     <w:multiLevelType w:val="hybridMultilevel"/>
     <w:tmpl w:val="09D466CE"/>
@@ -1677,7 +3786,639 @@
       </w:pPr>
     </w:lvl>
   </w:abstractNum>
-  <w:abstractNum w:abstractNumId="1" w15:restartNumberingAfterBreak="0">
+  <w:abstractNum w:abstractNumId="2" w15:restartNumberingAfterBreak="0">
+    <w:nsid w:val="285C08E8"/>
+    <w:multiLevelType w:val="hybridMultilevel"/>
+    <w:tmpl w:val="D29425F0"/>
+    <w:lvl w:ilvl="0" w:tplc="04190001">
+      <w:start w:val="1"/>
+      <w:numFmt w:val="bullet"/>
+      <w:lvlText w:val=""/>
+      <w:lvlJc w:val="left"/>
+      <w:pPr>
+        <w:ind w:left="1440" w:hanging="360"/>
+      </w:pPr>
+      <w:rPr>
+        <w:rFonts w:ascii="Symbol" w:hAnsi="Symbol" w:hint="default"/>
+      </w:rPr>
+    </w:lvl>
+    <w:lvl w:ilvl="1" w:tplc="04190003" w:tentative="1">
+      <w:start w:val="1"/>
+      <w:numFmt w:val="bullet"/>
+      <w:lvlText w:val="o"/>
+      <w:lvlJc w:val="left"/>
+      <w:pPr>
+        <w:ind w:left="2160" w:hanging="360"/>
+      </w:pPr>
+      <w:rPr>
+        <w:rFonts w:ascii="Courier New" w:hAnsi="Courier New" w:cs="Courier New" w:hint="default"/>
+      </w:rPr>
+    </w:lvl>
+    <w:lvl w:ilvl="2" w:tplc="04190005" w:tentative="1">
+      <w:start w:val="1"/>
+      <w:numFmt w:val="bullet"/>
+      <w:lvlText w:val=""/>
+      <w:lvlJc w:val="left"/>
+      <w:pPr>
+        <w:ind w:left="2880" w:hanging="360"/>
+      </w:pPr>
+      <w:rPr>
+        <w:rFonts w:ascii="Wingdings" w:hAnsi="Wingdings" w:hint="default"/>
+      </w:rPr>
+    </w:lvl>
+    <w:lvl w:ilvl="3" w:tplc="04190001" w:tentative="1">
+      <w:start w:val="1"/>
+      <w:numFmt w:val="bullet"/>
+      <w:lvlText w:val=""/>
+      <w:lvlJc w:val="left"/>
+      <w:pPr>
+        <w:ind w:left="3600" w:hanging="360"/>
+      </w:pPr>
+      <w:rPr>
+        <w:rFonts w:ascii="Symbol" w:hAnsi="Symbol" w:hint="default"/>
+      </w:rPr>
+    </w:lvl>
+    <w:lvl w:ilvl="4" w:tplc="04190003" w:tentative="1">
+      <w:start w:val="1"/>
+      <w:numFmt w:val="bullet"/>
+      <w:lvlText w:val="o"/>
+      <w:lvlJc w:val="left"/>
+      <w:pPr>
+        <w:ind w:left="4320" w:hanging="360"/>
+      </w:pPr>
+      <w:rPr>
+        <w:rFonts w:ascii="Courier New" w:hAnsi="Courier New" w:cs="Courier New" w:hint="default"/>
+      </w:rPr>
+    </w:lvl>
+    <w:lvl w:ilvl="5" w:tplc="04190005" w:tentative="1">
+      <w:start w:val="1"/>
+      <w:numFmt w:val="bullet"/>
+      <w:lvlText w:val=""/>
+      <w:lvlJc w:val="left"/>
+      <w:pPr>
+        <w:ind w:left="5040" w:hanging="360"/>
+      </w:pPr>
+      <w:rPr>
+        <w:rFonts w:ascii="Wingdings" w:hAnsi="Wingdings" w:hint="default"/>
+      </w:rPr>
+    </w:lvl>
+    <w:lvl w:ilvl="6" w:tplc="04190001" w:tentative="1">
+      <w:start w:val="1"/>
+      <w:numFmt w:val="bullet"/>
+      <w:lvlText w:val=""/>
+      <w:lvlJc w:val="left"/>
+      <w:pPr>
+        <w:ind w:left="5760" w:hanging="360"/>
+      </w:pPr>
+      <w:rPr>
+        <w:rFonts w:ascii="Symbol" w:hAnsi="Symbol" w:hint="default"/>
+      </w:rPr>
+    </w:lvl>
+    <w:lvl w:ilvl="7" w:tplc="04190003" w:tentative="1">
+      <w:start w:val="1"/>
+      <w:numFmt w:val="bullet"/>
+      <w:lvlText w:val="o"/>
+      <w:lvlJc w:val="left"/>
+      <w:pPr>
+        <w:ind w:left="6480" w:hanging="360"/>
+      </w:pPr>
+      <w:rPr>
+        <w:rFonts w:ascii="Courier New" w:hAnsi="Courier New" w:cs="Courier New" w:hint="default"/>
+      </w:rPr>
+    </w:lvl>
+    <w:lvl w:ilvl="8" w:tplc="04190005" w:tentative="1">
+      <w:start w:val="1"/>
+      <w:numFmt w:val="bullet"/>
+      <w:lvlText w:val=""/>
+      <w:lvlJc w:val="left"/>
+      <w:pPr>
+        <w:ind w:left="7200" w:hanging="360"/>
+      </w:pPr>
+      <w:rPr>
+        <w:rFonts w:ascii="Wingdings" w:hAnsi="Wingdings" w:hint="default"/>
+      </w:rPr>
+    </w:lvl>
+  </w:abstractNum>
+  <w:abstractNum w:abstractNumId="3" w15:restartNumberingAfterBreak="0">
+    <w:nsid w:val="2BCF6629"/>
+    <w:multiLevelType w:val="hybridMultilevel"/>
+    <w:tmpl w:val="ECB474D6"/>
+    <w:lvl w:ilvl="0" w:tplc="0419000F">
+      <w:start w:val="1"/>
+      <w:numFmt w:val="decimal"/>
+      <w:lvlText w:val="%1."/>
+      <w:lvlJc w:val="left"/>
+      <w:pPr>
+        <w:ind w:left="720" w:hanging="360"/>
+      </w:pPr>
+    </w:lvl>
+    <w:lvl w:ilvl="1" w:tplc="04190019" w:tentative="1">
+      <w:start w:val="1"/>
+      <w:numFmt w:val="lowerLetter"/>
+      <w:lvlText w:val="%2."/>
+      <w:lvlJc w:val="left"/>
+      <w:pPr>
+        <w:ind w:left="1440" w:hanging="360"/>
+      </w:pPr>
+    </w:lvl>
+    <w:lvl w:ilvl="2" w:tplc="0419001B" w:tentative="1">
+      <w:start w:val="1"/>
+      <w:numFmt w:val="lowerRoman"/>
+      <w:lvlText w:val="%3."/>
+      <w:lvlJc w:val="right"/>
+      <w:pPr>
+        <w:ind w:left="2160" w:hanging="180"/>
+      </w:pPr>
+    </w:lvl>
+    <w:lvl w:ilvl="3" w:tplc="0419000F" w:tentative="1">
+      <w:start w:val="1"/>
+      <w:numFmt w:val="decimal"/>
+      <w:lvlText w:val="%4."/>
+      <w:lvlJc w:val="left"/>
+      <w:pPr>
+        <w:ind w:left="2880" w:hanging="360"/>
+      </w:pPr>
+    </w:lvl>
+    <w:lvl w:ilvl="4" w:tplc="04190019" w:tentative="1">
+      <w:start w:val="1"/>
+      <w:numFmt w:val="lowerLetter"/>
+      <w:lvlText w:val="%5."/>
+      <w:lvlJc w:val="left"/>
+      <w:pPr>
+        <w:ind w:left="3600" w:hanging="360"/>
+      </w:pPr>
+    </w:lvl>
+    <w:lvl w:ilvl="5" w:tplc="0419001B" w:tentative="1">
+      <w:start w:val="1"/>
+      <w:numFmt w:val="lowerRoman"/>
+      <w:lvlText w:val="%6."/>
+      <w:lvlJc w:val="right"/>
+      <w:pPr>
+        <w:ind w:left="4320" w:hanging="180"/>
+      </w:pPr>
+    </w:lvl>
+    <w:lvl w:ilvl="6" w:tplc="0419000F" w:tentative="1">
+      <w:start w:val="1"/>
+      <w:numFmt w:val="decimal"/>
+      <w:lvlText w:val="%7."/>
+      <w:lvlJc w:val="left"/>
+      <w:pPr>
+        <w:ind w:left="5040" w:hanging="360"/>
+      </w:pPr>
+    </w:lvl>
+    <w:lvl w:ilvl="7" w:tplc="04190019" w:tentative="1">
+      <w:start w:val="1"/>
+      <w:numFmt w:val="lowerLetter"/>
+      <w:lvlText w:val="%8."/>
+      <w:lvlJc w:val="left"/>
+      <w:pPr>
+        <w:ind w:left="5760" w:hanging="360"/>
+      </w:pPr>
+    </w:lvl>
+    <w:lvl w:ilvl="8" w:tplc="0419001B" w:tentative="1">
+      <w:start w:val="1"/>
+      <w:numFmt w:val="lowerRoman"/>
+      <w:lvlText w:val="%9."/>
+      <w:lvlJc w:val="right"/>
+      <w:pPr>
+        <w:ind w:left="6480" w:hanging="180"/>
+      </w:pPr>
+    </w:lvl>
+  </w:abstractNum>
+  <w:abstractNum w:abstractNumId="4" w15:restartNumberingAfterBreak="0">
+    <w:nsid w:val="305B44BA"/>
+    <w:multiLevelType w:val="hybridMultilevel"/>
+    <w:tmpl w:val="AC246010"/>
+    <w:lvl w:ilvl="0" w:tplc="0419000F">
+      <w:start w:val="1"/>
+      <w:numFmt w:val="decimal"/>
+      <w:lvlText w:val="%1."/>
+      <w:lvlJc w:val="left"/>
+      <w:pPr>
+        <w:ind w:left="720" w:hanging="360"/>
+      </w:pPr>
+    </w:lvl>
+    <w:lvl w:ilvl="1" w:tplc="04190019" w:tentative="1">
+      <w:start w:val="1"/>
+      <w:numFmt w:val="lowerLetter"/>
+      <w:lvlText w:val="%2."/>
+      <w:lvlJc w:val="left"/>
+      <w:pPr>
+        <w:ind w:left="1440" w:hanging="360"/>
+      </w:pPr>
+    </w:lvl>
+    <w:lvl w:ilvl="2" w:tplc="0419001B" w:tentative="1">
+      <w:start w:val="1"/>
+      <w:numFmt w:val="lowerRoman"/>
+      <w:lvlText w:val="%3."/>
+      <w:lvlJc w:val="right"/>
+      <w:pPr>
+        <w:ind w:left="2160" w:hanging="180"/>
+      </w:pPr>
+    </w:lvl>
+    <w:lvl w:ilvl="3" w:tplc="0419000F" w:tentative="1">
+      <w:start w:val="1"/>
+      <w:numFmt w:val="decimal"/>
+      <w:lvlText w:val="%4."/>
+      <w:lvlJc w:val="left"/>
+      <w:pPr>
+        <w:ind w:left="2880" w:hanging="360"/>
+      </w:pPr>
+    </w:lvl>
+    <w:lvl w:ilvl="4" w:tplc="04190019" w:tentative="1">
+      <w:start w:val="1"/>
+      <w:numFmt w:val="lowerLetter"/>
+      <w:lvlText w:val="%5."/>
+      <w:lvlJc w:val="left"/>
+      <w:pPr>
+        <w:ind w:left="3600" w:hanging="360"/>
+      </w:pPr>
+    </w:lvl>
+    <w:lvl w:ilvl="5" w:tplc="0419001B" w:tentative="1">
+      <w:start w:val="1"/>
+      <w:numFmt w:val="lowerRoman"/>
+      <w:lvlText w:val="%6."/>
+      <w:lvlJc w:val="right"/>
+      <w:pPr>
+        <w:ind w:left="4320" w:hanging="180"/>
+      </w:pPr>
+    </w:lvl>
+    <w:lvl w:ilvl="6" w:tplc="0419000F" w:tentative="1">
+      <w:start w:val="1"/>
+      <w:numFmt w:val="decimal"/>
+      <w:lvlText w:val="%7."/>
+      <w:lvlJc w:val="left"/>
+      <w:pPr>
+        <w:ind w:left="5040" w:hanging="360"/>
+      </w:pPr>
+    </w:lvl>
+    <w:lvl w:ilvl="7" w:tplc="04190019" w:tentative="1">
+      <w:start w:val="1"/>
+      <w:numFmt w:val="lowerLetter"/>
+      <w:lvlText w:val="%8."/>
+      <w:lvlJc w:val="left"/>
+      <w:pPr>
+        <w:ind w:left="5760" w:hanging="360"/>
+      </w:pPr>
+    </w:lvl>
+    <w:lvl w:ilvl="8" w:tplc="0419001B" w:tentative="1">
+      <w:start w:val="1"/>
+      <w:numFmt w:val="lowerRoman"/>
+      <w:lvlText w:val="%9."/>
+      <w:lvlJc w:val="right"/>
+      <w:pPr>
+        <w:ind w:left="6480" w:hanging="180"/>
+      </w:pPr>
+    </w:lvl>
+  </w:abstractNum>
+  <w:abstractNum w:abstractNumId="5" w15:restartNumberingAfterBreak="0">
+    <w:nsid w:val="33D942F7"/>
+    <w:multiLevelType w:val="hybridMultilevel"/>
+    <w:tmpl w:val="73F4E8F4"/>
+    <w:lvl w:ilvl="0" w:tplc="0419000F">
+      <w:start w:val="1"/>
+      <w:numFmt w:val="decimal"/>
+      <w:lvlText w:val="%1."/>
+      <w:lvlJc w:val="left"/>
+      <w:pPr>
+        <w:ind w:left="720" w:hanging="360"/>
+      </w:pPr>
+    </w:lvl>
+    <w:lvl w:ilvl="1" w:tplc="04190019" w:tentative="1">
+      <w:start w:val="1"/>
+      <w:numFmt w:val="lowerLetter"/>
+      <w:lvlText w:val="%2."/>
+      <w:lvlJc w:val="left"/>
+      <w:pPr>
+        <w:ind w:left="1440" w:hanging="360"/>
+      </w:pPr>
+    </w:lvl>
+    <w:lvl w:ilvl="2" w:tplc="0419001B" w:tentative="1">
+      <w:start w:val="1"/>
+      <w:numFmt w:val="lowerRoman"/>
+      <w:lvlText w:val="%3."/>
+      <w:lvlJc w:val="right"/>
+      <w:pPr>
+        <w:ind w:left="2160" w:hanging="180"/>
+      </w:pPr>
+    </w:lvl>
+    <w:lvl w:ilvl="3" w:tplc="0419000F" w:tentative="1">
+      <w:start w:val="1"/>
+      <w:numFmt w:val="decimal"/>
+      <w:lvlText w:val="%4."/>
+      <w:lvlJc w:val="left"/>
+      <w:pPr>
+        <w:ind w:left="2880" w:hanging="360"/>
+      </w:pPr>
+    </w:lvl>
+    <w:lvl w:ilvl="4" w:tplc="04190019" w:tentative="1">
+      <w:start w:val="1"/>
+      <w:numFmt w:val="lowerLetter"/>
+      <w:lvlText w:val="%5."/>
+      <w:lvlJc w:val="left"/>
+      <w:pPr>
+        <w:ind w:left="3600" w:hanging="360"/>
+      </w:pPr>
+    </w:lvl>
+    <w:lvl w:ilvl="5" w:tplc="0419001B" w:tentative="1">
+      <w:start w:val="1"/>
+      <w:numFmt w:val="lowerRoman"/>
+      <w:lvlText w:val="%6."/>
+      <w:lvlJc w:val="right"/>
+      <w:pPr>
+        <w:ind w:left="4320" w:hanging="180"/>
+      </w:pPr>
+    </w:lvl>
+    <w:lvl w:ilvl="6" w:tplc="0419000F" w:tentative="1">
+      <w:start w:val="1"/>
+      <w:numFmt w:val="decimal"/>
+      <w:lvlText w:val="%7."/>
+      <w:lvlJc w:val="left"/>
+      <w:pPr>
+        <w:ind w:left="5040" w:hanging="360"/>
+      </w:pPr>
+    </w:lvl>
+    <w:lvl w:ilvl="7" w:tplc="04190019" w:tentative="1">
+      <w:start w:val="1"/>
+      <w:numFmt w:val="lowerLetter"/>
+      <w:lvlText w:val="%8."/>
+      <w:lvlJc w:val="left"/>
+      <w:pPr>
+        <w:ind w:left="5760" w:hanging="360"/>
+      </w:pPr>
+    </w:lvl>
+    <w:lvl w:ilvl="8" w:tplc="0419001B" w:tentative="1">
+      <w:start w:val="1"/>
+      <w:numFmt w:val="lowerRoman"/>
+      <w:lvlText w:val="%9."/>
+      <w:lvlJc w:val="right"/>
+      <w:pPr>
+        <w:ind w:left="6480" w:hanging="180"/>
+      </w:pPr>
+    </w:lvl>
+  </w:abstractNum>
+  <w:abstractNum w:abstractNumId="6" w15:restartNumberingAfterBreak="0">
+    <w:nsid w:val="344626CA"/>
+    <w:multiLevelType w:val="hybridMultilevel"/>
+    <w:tmpl w:val="D69A52A0"/>
+    <w:lvl w:ilvl="0" w:tplc="0419000F">
+      <w:start w:val="1"/>
+      <w:numFmt w:val="decimal"/>
+      <w:lvlText w:val="%1."/>
+      <w:lvlJc w:val="left"/>
+      <w:pPr>
+        <w:ind w:left="720" w:hanging="360"/>
+      </w:pPr>
+    </w:lvl>
+    <w:lvl w:ilvl="1" w:tplc="04190019" w:tentative="1">
+      <w:start w:val="1"/>
+      <w:numFmt w:val="lowerLetter"/>
+      <w:lvlText w:val="%2."/>
+      <w:lvlJc w:val="left"/>
+      <w:pPr>
+        <w:ind w:left="1440" w:hanging="360"/>
+      </w:pPr>
+    </w:lvl>
+    <w:lvl w:ilvl="2" w:tplc="0419001B" w:tentative="1">
+      <w:start w:val="1"/>
+      <w:numFmt w:val="lowerRoman"/>
+      <w:lvlText w:val="%3."/>
+      <w:lvlJc w:val="right"/>
+      <w:pPr>
+        <w:ind w:left="2160" w:hanging="180"/>
+      </w:pPr>
+    </w:lvl>
+    <w:lvl w:ilvl="3" w:tplc="0419000F" w:tentative="1">
+      <w:start w:val="1"/>
+      <w:numFmt w:val="decimal"/>
+      <w:lvlText w:val="%4."/>
+      <w:lvlJc w:val="left"/>
+      <w:pPr>
+        <w:ind w:left="2880" w:hanging="360"/>
+      </w:pPr>
+    </w:lvl>
+    <w:lvl w:ilvl="4" w:tplc="04190019" w:tentative="1">
+      <w:start w:val="1"/>
+      <w:numFmt w:val="lowerLetter"/>
+      <w:lvlText w:val="%5."/>
+      <w:lvlJc w:val="left"/>
+      <w:pPr>
+        <w:ind w:left="3600" w:hanging="360"/>
+      </w:pPr>
+    </w:lvl>
+    <w:lvl w:ilvl="5" w:tplc="0419001B" w:tentative="1">
+      <w:start w:val="1"/>
+      <w:numFmt w:val="lowerRoman"/>
+      <w:lvlText w:val="%6."/>
+      <w:lvlJc w:val="right"/>
+      <w:pPr>
+        <w:ind w:left="4320" w:hanging="180"/>
+      </w:pPr>
+    </w:lvl>
+    <w:lvl w:ilvl="6" w:tplc="0419000F" w:tentative="1">
+      <w:start w:val="1"/>
+      <w:numFmt w:val="decimal"/>
+      <w:lvlText w:val="%7."/>
+      <w:lvlJc w:val="left"/>
+      <w:pPr>
+        <w:ind w:left="5040" w:hanging="360"/>
+      </w:pPr>
+    </w:lvl>
+    <w:lvl w:ilvl="7" w:tplc="04190019" w:tentative="1">
+      <w:start w:val="1"/>
+      <w:numFmt w:val="lowerLetter"/>
+      <w:lvlText w:val="%8."/>
+      <w:lvlJc w:val="left"/>
+      <w:pPr>
+        <w:ind w:left="5760" w:hanging="360"/>
+      </w:pPr>
+    </w:lvl>
+    <w:lvl w:ilvl="8" w:tplc="0419001B" w:tentative="1">
+      <w:start w:val="1"/>
+      <w:numFmt w:val="lowerRoman"/>
+      <w:lvlText w:val="%9."/>
+      <w:lvlJc w:val="right"/>
+      <w:pPr>
+        <w:ind w:left="6480" w:hanging="180"/>
+      </w:pPr>
+    </w:lvl>
+  </w:abstractNum>
+  <w:abstractNum w:abstractNumId="7" w15:restartNumberingAfterBreak="0">
+    <w:nsid w:val="361B6D20"/>
+    <w:multiLevelType w:val="hybridMultilevel"/>
+    <w:tmpl w:val="84FE8116"/>
+    <w:lvl w:ilvl="0" w:tplc="0419000F">
+      <w:start w:val="1"/>
+      <w:numFmt w:val="decimal"/>
+      <w:lvlText w:val="%1."/>
+      <w:lvlJc w:val="left"/>
+      <w:pPr>
+        <w:ind w:left="720" w:hanging="360"/>
+      </w:pPr>
+    </w:lvl>
+    <w:lvl w:ilvl="1" w:tplc="04190019" w:tentative="1">
+      <w:start w:val="1"/>
+      <w:numFmt w:val="lowerLetter"/>
+      <w:lvlText w:val="%2."/>
+      <w:lvlJc w:val="left"/>
+      <w:pPr>
+        <w:ind w:left="1440" w:hanging="360"/>
+      </w:pPr>
+    </w:lvl>
+    <w:lvl w:ilvl="2" w:tplc="0419001B" w:tentative="1">
+      <w:start w:val="1"/>
+      <w:numFmt w:val="lowerRoman"/>
+      <w:lvlText w:val="%3."/>
+      <w:lvlJc w:val="right"/>
+      <w:pPr>
+        <w:ind w:left="2160" w:hanging="180"/>
+      </w:pPr>
+    </w:lvl>
+    <w:lvl w:ilvl="3" w:tplc="0419000F" w:tentative="1">
+      <w:start w:val="1"/>
+      <w:numFmt w:val="decimal"/>
+      <w:lvlText w:val="%4."/>
+      <w:lvlJc w:val="left"/>
+      <w:pPr>
+        <w:ind w:left="2880" w:hanging="360"/>
+      </w:pPr>
+    </w:lvl>
+    <w:lvl w:ilvl="4" w:tplc="04190019" w:tentative="1">
+      <w:start w:val="1"/>
+      <w:numFmt w:val="lowerLetter"/>
+      <w:lvlText w:val="%5."/>
+      <w:lvlJc w:val="left"/>
+      <w:pPr>
+        <w:ind w:left="3600" w:hanging="360"/>
+      </w:pPr>
+    </w:lvl>
+    <w:lvl w:ilvl="5" w:tplc="0419001B" w:tentative="1">
+      <w:start w:val="1"/>
+      <w:numFmt w:val="lowerRoman"/>
+      <w:lvlText w:val="%6."/>
+      <w:lvlJc w:val="right"/>
+      <w:pPr>
+        <w:ind w:left="4320" w:hanging="180"/>
+      </w:pPr>
+    </w:lvl>
+    <w:lvl w:ilvl="6" w:tplc="0419000F" w:tentative="1">
+      <w:start w:val="1"/>
+      <w:numFmt w:val="decimal"/>
+      <w:lvlText w:val="%7."/>
+      <w:lvlJc w:val="left"/>
+      <w:pPr>
+        <w:ind w:left="5040" w:hanging="360"/>
+      </w:pPr>
+    </w:lvl>
+    <w:lvl w:ilvl="7" w:tplc="04190019" w:tentative="1">
+      <w:start w:val="1"/>
+      <w:numFmt w:val="lowerLetter"/>
+      <w:lvlText w:val="%8."/>
+      <w:lvlJc w:val="left"/>
+      <w:pPr>
+        <w:ind w:left="5760" w:hanging="360"/>
+      </w:pPr>
+    </w:lvl>
+    <w:lvl w:ilvl="8" w:tplc="0419001B" w:tentative="1">
+      <w:start w:val="1"/>
+      <w:numFmt w:val="lowerRoman"/>
+      <w:lvlText w:val="%9."/>
+      <w:lvlJc w:val="right"/>
+      <w:pPr>
+        <w:ind w:left="6480" w:hanging="180"/>
+      </w:pPr>
+    </w:lvl>
+  </w:abstractNum>
+  <w:abstractNum w:abstractNumId="8" w15:restartNumberingAfterBreak="0">
+    <w:nsid w:val="390A693B"/>
+    <w:multiLevelType w:val="hybridMultilevel"/>
+    <w:tmpl w:val="435EC74C"/>
+    <w:lvl w:ilvl="0" w:tplc="C78CE470">
+      <w:start w:val="1"/>
+      <w:numFmt w:val="decimal"/>
+      <w:lvlText w:val="%1)"/>
+      <w:lvlJc w:val="left"/>
+      <w:pPr>
+        <w:ind w:left="1800" w:hanging="360"/>
+      </w:pPr>
+      <w:rPr>
+        <w:rFonts w:hint="default"/>
+      </w:rPr>
+    </w:lvl>
+    <w:lvl w:ilvl="1" w:tplc="04190019" w:tentative="1">
+      <w:start w:val="1"/>
+      <w:numFmt w:val="lowerLetter"/>
+      <w:lvlText w:val="%2."/>
+      <w:lvlJc w:val="left"/>
+      <w:pPr>
+        <w:ind w:left="2520" w:hanging="360"/>
+      </w:pPr>
+    </w:lvl>
+    <w:lvl w:ilvl="2" w:tplc="0419001B" w:tentative="1">
+      <w:start w:val="1"/>
+      <w:numFmt w:val="lowerRoman"/>
+      <w:lvlText w:val="%3."/>
+      <w:lvlJc w:val="right"/>
+      <w:pPr>
+        <w:ind w:left="3240" w:hanging="180"/>
+      </w:pPr>
+    </w:lvl>
+    <w:lvl w:ilvl="3" w:tplc="0419000F" w:tentative="1">
+      <w:start w:val="1"/>
+      <w:numFmt w:val="decimal"/>
+      <w:lvlText w:val="%4."/>
+      <w:lvlJc w:val="left"/>
+      <w:pPr>
+        <w:ind w:left="3960" w:hanging="360"/>
+      </w:pPr>
+    </w:lvl>
+    <w:lvl w:ilvl="4" w:tplc="04190019" w:tentative="1">
+      <w:start w:val="1"/>
+      <w:numFmt w:val="lowerLetter"/>
+      <w:lvlText w:val="%5."/>
+      <w:lvlJc w:val="left"/>
+      <w:pPr>
+        <w:ind w:left="4680" w:hanging="360"/>
+      </w:pPr>
+    </w:lvl>
+    <w:lvl w:ilvl="5" w:tplc="0419001B" w:tentative="1">
+      <w:start w:val="1"/>
+      <w:numFmt w:val="lowerRoman"/>
+      <w:lvlText w:val="%6."/>
+      <w:lvlJc w:val="right"/>
+      <w:pPr>
+        <w:ind w:left="5400" w:hanging="180"/>
+      </w:pPr>
+    </w:lvl>
+    <w:lvl w:ilvl="6" w:tplc="0419000F" w:tentative="1">
+      <w:start w:val="1"/>
+      <w:numFmt w:val="decimal"/>
+      <w:lvlText w:val="%7."/>
+      <w:lvlJc w:val="left"/>
+      <w:pPr>
+        <w:ind w:left="6120" w:hanging="360"/>
+      </w:pPr>
+    </w:lvl>
+    <w:lvl w:ilvl="7" w:tplc="04190019" w:tentative="1">
+      <w:start w:val="1"/>
+      <w:numFmt w:val="lowerLetter"/>
+      <w:lvlText w:val="%8."/>
+      <w:lvlJc w:val="left"/>
+      <w:pPr>
+        <w:ind w:left="6840" w:hanging="360"/>
+      </w:pPr>
+    </w:lvl>
+    <w:lvl w:ilvl="8" w:tplc="0419001B" w:tentative="1">
+      <w:start w:val="1"/>
+      <w:numFmt w:val="lowerRoman"/>
+      <w:lvlText w:val="%9."/>
+      <w:lvlJc w:val="right"/>
+      <w:pPr>
+        <w:ind w:left="7560" w:hanging="180"/>
+      </w:pPr>
+    </w:lvl>
+  </w:abstractNum>
+  <w:abstractNum w:abstractNumId="9" w15:restartNumberingAfterBreak="0">
     <w:nsid w:val="448A3280"/>
     <w:multiLevelType w:val="hybridMultilevel"/>
     <w:tmpl w:val="2DB61B5E"/>
@@ -1763,7 +4504,182 @@
       </w:pPr>
     </w:lvl>
   </w:abstractNum>
-  <w:abstractNum w:abstractNumId="2" w15:restartNumberingAfterBreak="0">
+  <w:abstractNum w:abstractNumId="10" w15:restartNumberingAfterBreak="0">
+    <w:nsid w:val="4E914B34"/>
+    <w:multiLevelType w:val="hybridMultilevel"/>
+    <w:tmpl w:val="615210EC"/>
+    <w:lvl w:ilvl="0" w:tplc="0870F082">
+      <w:start w:val="1"/>
+      <w:numFmt w:val="decimal"/>
+      <w:lvlText w:val="%1)"/>
+      <w:lvlJc w:val="left"/>
+      <w:pPr>
+        <w:ind w:left="1800" w:hanging="360"/>
+      </w:pPr>
+      <w:rPr>
+        <w:rFonts w:hint="default"/>
+      </w:rPr>
+    </w:lvl>
+    <w:lvl w:ilvl="1" w:tplc="04190019" w:tentative="1">
+      <w:start w:val="1"/>
+      <w:numFmt w:val="lowerLetter"/>
+      <w:lvlText w:val="%2."/>
+      <w:lvlJc w:val="left"/>
+      <w:pPr>
+        <w:ind w:left="2520" w:hanging="360"/>
+      </w:pPr>
+    </w:lvl>
+    <w:lvl w:ilvl="2" w:tplc="0419001B" w:tentative="1">
+      <w:start w:val="1"/>
+      <w:numFmt w:val="lowerRoman"/>
+      <w:lvlText w:val="%3."/>
+      <w:lvlJc w:val="right"/>
+      <w:pPr>
+        <w:ind w:left="3240" w:hanging="180"/>
+      </w:pPr>
+    </w:lvl>
+    <w:lvl w:ilvl="3" w:tplc="0419000F" w:tentative="1">
+      <w:start w:val="1"/>
+      <w:numFmt w:val="decimal"/>
+      <w:lvlText w:val="%4."/>
+      <w:lvlJc w:val="left"/>
+      <w:pPr>
+        <w:ind w:left="3960" w:hanging="360"/>
+      </w:pPr>
+    </w:lvl>
+    <w:lvl w:ilvl="4" w:tplc="04190019" w:tentative="1">
+      <w:start w:val="1"/>
+      <w:numFmt w:val="lowerLetter"/>
+      <w:lvlText w:val="%5."/>
+      <w:lvlJc w:val="left"/>
+      <w:pPr>
+        <w:ind w:left="4680" w:hanging="360"/>
+      </w:pPr>
+    </w:lvl>
+    <w:lvl w:ilvl="5" w:tplc="0419001B" w:tentative="1">
+      <w:start w:val="1"/>
+      <w:numFmt w:val="lowerRoman"/>
+      <w:lvlText w:val="%6."/>
+      <w:lvlJc w:val="right"/>
+      <w:pPr>
+        <w:ind w:left="5400" w:hanging="180"/>
+      </w:pPr>
+    </w:lvl>
+    <w:lvl w:ilvl="6" w:tplc="0419000F" w:tentative="1">
+      <w:start w:val="1"/>
+      <w:numFmt w:val="decimal"/>
+      <w:lvlText w:val="%7."/>
+      <w:lvlJc w:val="left"/>
+      <w:pPr>
+        <w:ind w:left="6120" w:hanging="360"/>
+      </w:pPr>
+    </w:lvl>
+    <w:lvl w:ilvl="7" w:tplc="04190019" w:tentative="1">
+      <w:start w:val="1"/>
+      <w:numFmt w:val="lowerLetter"/>
+      <w:lvlText w:val="%8."/>
+      <w:lvlJc w:val="left"/>
+      <w:pPr>
+        <w:ind w:left="6840" w:hanging="360"/>
+      </w:pPr>
+    </w:lvl>
+    <w:lvl w:ilvl="8" w:tplc="0419001B" w:tentative="1">
+      <w:start w:val="1"/>
+      <w:numFmt w:val="lowerRoman"/>
+      <w:lvlText w:val="%9."/>
+      <w:lvlJc w:val="right"/>
+      <w:pPr>
+        <w:ind w:left="7560" w:hanging="180"/>
+      </w:pPr>
+    </w:lvl>
+  </w:abstractNum>
+  <w:abstractNum w:abstractNumId="11" w15:restartNumberingAfterBreak="0">
+    <w:nsid w:val="59B701DA"/>
+    <w:multiLevelType w:val="hybridMultilevel"/>
+    <w:tmpl w:val="4864B37A"/>
+    <w:lvl w:ilvl="0" w:tplc="0419000F">
+      <w:start w:val="1"/>
+      <w:numFmt w:val="decimal"/>
+      <w:lvlText w:val="%1."/>
+      <w:lvlJc w:val="left"/>
+      <w:pPr>
+        <w:ind w:left="720" w:hanging="360"/>
+      </w:pPr>
+    </w:lvl>
+    <w:lvl w:ilvl="1" w:tplc="04190019" w:tentative="1">
+      <w:start w:val="1"/>
+      <w:numFmt w:val="lowerLetter"/>
+      <w:lvlText w:val="%2."/>
+      <w:lvlJc w:val="left"/>
+      <w:pPr>
+        <w:ind w:left="1440" w:hanging="360"/>
+      </w:pPr>
+    </w:lvl>
+    <w:lvl w:ilvl="2" w:tplc="0419001B" w:tentative="1">
+      <w:start w:val="1"/>
+      <w:numFmt w:val="lowerRoman"/>
+      <w:lvlText w:val="%3."/>
+      <w:lvlJc w:val="right"/>
+      <w:pPr>
+        <w:ind w:left="2160" w:hanging="180"/>
+      </w:pPr>
+    </w:lvl>
+    <w:lvl w:ilvl="3" w:tplc="0419000F" w:tentative="1">
+      <w:start w:val="1"/>
+      <w:numFmt w:val="decimal"/>
+      <w:lvlText w:val="%4."/>
+      <w:lvlJc w:val="left"/>
+      <w:pPr>
+        <w:ind w:left="2880" w:hanging="360"/>
+      </w:pPr>
+    </w:lvl>
+    <w:lvl w:ilvl="4" w:tplc="04190019" w:tentative="1">
+      <w:start w:val="1"/>
+      <w:numFmt w:val="lowerLetter"/>
+      <w:lvlText w:val="%5."/>
+      <w:lvlJc w:val="left"/>
+      <w:pPr>
+        <w:ind w:left="3600" w:hanging="360"/>
+      </w:pPr>
+    </w:lvl>
+    <w:lvl w:ilvl="5" w:tplc="0419001B" w:tentative="1">
+      <w:start w:val="1"/>
+      <w:numFmt w:val="lowerRoman"/>
+      <w:lvlText w:val="%6."/>
+      <w:lvlJc w:val="right"/>
+      <w:pPr>
+        <w:ind w:left="4320" w:hanging="180"/>
+      </w:pPr>
+    </w:lvl>
+    <w:lvl w:ilvl="6" w:tplc="0419000F" w:tentative="1">
+      <w:start w:val="1"/>
+      <w:numFmt w:val="decimal"/>
+      <w:lvlText w:val="%7."/>
+      <w:lvlJc w:val="left"/>
+      <w:pPr>
+        <w:ind w:left="5040" w:hanging="360"/>
+      </w:pPr>
+    </w:lvl>
+    <w:lvl w:ilvl="7" w:tplc="04190019" w:tentative="1">
+      <w:start w:val="1"/>
+      <w:numFmt w:val="lowerLetter"/>
+      <w:lvlText w:val="%8."/>
+      <w:lvlJc w:val="left"/>
+      <w:pPr>
+        <w:ind w:left="5760" w:hanging="360"/>
+      </w:pPr>
+    </w:lvl>
+    <w:lvl w:ilvl="8" w:tplc="0419001B" w:tentative="1">
+      <w:start w:val="1"/>
+      <w:numFmt w:val="lowerRoman"/>
+      <w:lvlText w:val="%9."/>
+      <w:lvlJc w:val="right"/>
+      <w:pPr>
+        <w:ind w:left="6480" w:hanging="180"/>
+      </w:pPr>
+    </w:lvl>
+  </w:abstractNum>
+  <w:abstractNum w:abstractNumId="12" w15:restartNumberingAfterBreak="0">
     <w:nsid w:val="62274B38"/>
     <w:multiLevelType w:val="hybridMultilevel"/>
     <w:tmpl w:val="06A08EE2"/>
@@ -1852,7 +4768,96 @@
       </w:pPr>
     </w:lvl>
   </w:abstractNum>
-  <w:abstractNum w:abstractNumId="3" w15:restartNumberingAfterBreak="0">
+  <w:abstractNum w:abstractNumId="13" w15:restartNumberingAfterBreak="0">
+    <w:nsid w:val="719C46AB"/>
+    <w:multiLevelType w:val="hybridMultilevel"/>
+    <w:tmpl w:val="F70E74B8"/>
+    <w:lvl w:ilvl="0" w:tplc="80F492AA">
+      <w:start w:val="1"/>
+      <w:numFmt w:val="decimal"/>
+      <w:lvlText w:val="%1)"/>
+      <w:lvlJc w:val="left"/>
+      <w:pPr>
+        <w:ind w:left="1800" w:hanging="360"/>
+      </w:pPr>
+      <w:rPr>
+        <w:rFonts w:hint="default"/>
+      </w:rPr>
+    </w:lvl>
+    <w:lvl w:ilvl="1" w:tplc="04190019" w:tentative="1">
+      <w:start w:val="1"/>
+      <w:numFmt w:val="lowerLetter"/>
+      <w:lvlText w:val="%2."/>
+      <w:lvlJc w:val="left"/>
+      <w:pPr>
+        <w:ind w:left="2520" w:hanging="360"/>
+      </w:pPr>
+    </w:lvl>
+    <w:lvl w:ilvl="2" w:tplc="0419001B" w:tentative="1">
+      <w:start w:val="1"/>
+      <w:numFmt w:val="lowerRoman"/>
+      <w:lvlText w:val="%3."/>
+      <w:lvlJc w:val="right"/>
+      <w:pPr>
+        <w:ind w:left="3240" w:hanging="180"/>
+      </w:pPr>
+    </w:lvl>
+    <w:lvl w:ilvl="3" w:tplc="0419000F" w:tentative="1">
+      <w:start w:val="1"/>
+      <w:numFmt w:val="decimal"/>
+      <w:lvlText w:val="%4."/>
+      <w:lvlJc w:val="left"/>
+      <w:pPr>
+        <w:ind w:left="3960" w:hanging="360"/>
+      </w:pPr>
+    </w:lvl>
+    <w:lvl w:ilvl="4" w:tplc="04190019" w:tentative="1">
+      <w:start w:val="1"/>
+      <w:numFmt w:val="lowerLetter"/>
+      <w:lvlText w:val="%5."/>
+      <w:lvlJc w:val="left"/>
+      <w:pPr>
+        <w:ind w:left="4680" w:hanging="360"/>
+      </w:pPr>
+    </w:lvl>
+    <w:lvl w:ilvl="5" w:tplc="0419001B" w:tentative="1">
+      <w:start w:val="1"/>
+      <w:numFmt w:val="lowerRoman"/>
+      <w:lvlText w:val="%6."/>
+      <w:lvlJc w:val="right"/>
+      <w:pPr>
+        <w:ind w:left="5400" w:hanging="180"/>
+      </w:pPr>
+    </w:lvl>
+    <w:lvl w:ilvl="6" w:tplc="0419000F" w:tentative="1">
+      <w:start w:val="1"/>
+      <w:numFmt w:val="decimal"/>
+      <w:lvlText w:val="%7."/>
+      <w:lvlJc w:val="left"/>
+      <w:pPr>
+        <w:ind w:left="6120" w:hanging="360"/>
+      </w:pPr>
+    </w:lvl>
+    <w:lvl w:ilvl="7" w:tplc="04190019" w:tentative="1">
+      <w:start w:val="1"/>
+      <w:numFmt w:val="lowerLetter"/>
+      <w:lvlText w:val="%8."/>
+      <w:lvlJc w:val="left"/>
+      <w:pPr>
+        <w:ind w:left="6840" w:hanging="360"/>
+      </w:pPr>
+    </w:lvl>
+    <w:lvl w:ilvl="8" w:tplc="0419001B" w:tentative="1">
+      <w:start w:val="1"/>
+      <w:numFmt w:val="lowerRoman"/>
+      <w:lvlText w:val="%9."/>
+      <w:lvlJc w:val="right"/>
+      <w:pPr>
+        <w:ind w:left="7560" w:hanging="180"/>
+      </w:pPr>
+    </w:lvl>
+  </w:abstractNum>
+  <w:abstractNum w:abstractNumId="14" w15:restartNumberingAfterBreak="0">
     <w:nsid w:val="71A87C4B"/>
     <w:multiLevelType w:val="hybridMultilevel"/>
     <w:tmpl w:val="3ED00754"/>
@@ -1938,7 +4943,179 @@
       </w:pPr>
     </w:lvl>
   </w:abstractNum>
-  <w:abstractNum w:abstractNumId="4" w15:restartNumberingAfterBreak="0">
+  <w:abstractNum w:abstractNumId="15" w15:restartNumberingAfterBreak="0">
+    <w:nsid w:val="787148CB"/>
+    <w:multiLevelType w:val="hybridMultilevel"/>
+    <w:tmpl w:val="8C6A3D90"/>
+    <w:lvl w:ilvl="0" w:tplc="0419000F">
+      <w:start w:val="1"/>
+      <w:numFmt w:val="decimal"/>
+      <w:lvlText w:val="%1."/>
+      <w:lvlJc w:val="left"/>
+      <w:pPr>
+        <w:ind w:left="720" w:hanging="360"/>
+      </w:pPr>
+    </w:lvl>
+    <w:lvl w:ilvl="1" w:tplc="04190019" w:tentative="1">
+      <w:start w:val="1"/>
+      <w:numFmt w:val="lowerLetter"/>
+      <w:lvlText w:val="%2."/>
+      <w:lvlJc w:val="left"/>
+      <w:pPr>
+        <w:ind w:left="1440" w:hanging="360"/>
+      </w:pPr>
+    </w:lvl>
+    <w:lvl w:ilvl="2" w:tplc="0419001B" w:tentative="1">
+      <w:start w:val="1"/>
+      <w:numFmt w:val="lowerRoman"/>
+      <w:lvlText w:val="%3."/>
+      <w:lvlJc w:val="right"/>
+      <w:pPr>
+        <w:ind w:left="2160" w:hanging="180"/>
+      </w:pPr>
+    </w:lvl>
+    <w:lvl w:ilvl="3" w:tplc="0419000F" w:tentative="1">
+      <w:start w:val="1"/>
+      <w:numFmt w:val="decimal"/>
+      <w:lvlText w:val="%4."/>
+      <w:lvlJc w:val="left"/>
+      <w:pPr>
+        <w:ind w:left="2880" w:hanging="360"/>
+      </w:pPr>
+    </w:lvl>
+    <w:lvl w:ilvl="4" w:tplc="04190019" w:tentative="1">
+      <w:start w:val="1"/>
+      <w:numFmt w:val="lowerLetter"/>
+      <w:lvlText w:val="%5."/>
+      <w:lvlJc w:val="left"/>
+      <w:pPr>
+        <w:ind w:left="3600" w:hanging="360"/>
+      </w:pPr>
+    </w:lvl>
+    <w:lvl w:ilvl="5" w:tplc="0419001B" w:tentative="1">
+      <w:start w:val="1"/>
+      <w:numFmt w:val="lowerRoman"/>
+      <w:lvlText w:val="%6."/>
+      <w:lvlJc w:val="right"/>
+      <w:pPr>
+        <w:ind w:left="4320" w:hanging="180"/>
+      </w:pPr>
+    </w:lvl>
+    <w:lvl w:ilvl="6" w:tplc="0419000F" w:tentative="1">
+      <w:start w:val="1"/>
+      <w:numFmt w:val="decimal"/>
+      <w:lvlText w:val="%7."/>
+      <w:lvlJc w:val="left"/>
+      <w:pPr>
+        <w:ind w:left="5040" w:hanging="360"/>
+      </w:pPr>
+    </w:lvl>
+    <w:lvl w:ilvl="7" w:tplc="04190019" w:tentative="1">
+      <w:start w:val="1"/>
+      <w:numFmt w:val="lowerLetter"/>
+      <w:lvlText w:val="%8."/>
+      <w:lvlJc w:val="left"/>
+      <w:pPr>
+        <w:ind w:left="5760" w:hanging="360"/>
+      </w:pPr>
+    </w:lvl>
+    <w:lvl w:ilvl="8" w:tplc="0419001B" w:tentative="1">
+      <w:start w:val="1"/>
+      <w:numFmt w:val="lowerRoman"/>
+      <w:lvlText w:val="%9."/>
+      <w:lvlJc w:val="right"/>
+      <w:pPr>
+        <w:ind w:left="6480" w:hanging="180"/>
+      </w:pPr>
+    </w:lvl>
+  </w:abstractNum>
+  <w:abstractNum w:abstractNumId="16" w15:restartNumberingAfterBreak="0">
+    <w:nsid w:val="79DC3BD9"/>
+    <w:multiLevelType w:val="hybridMultilevel"/>
+    <w:tmpl w:val="72327DDA"/>
+    <w:lvl w:ilvl="0" w:tplc="0419000F">
+      <w:start w:val="1"/>
+      <w:numFmt w:val="decimal"/>
+      <w:lvlText w:val="%1."/>
+      <w:lvlJc w:val="left"/>
+      <w:pPr>
+        <w:ind w:left="720" w:hanging="360"/>
+      </w:pPr>
+    </w:lvl>
+    <w:lvl w:ilvl="1" w:tplc="04190019" w:tentative="1">
+      <w:start w:val="1"/>
+      <w:numFmt w:val="lowerLetter"/>
+      <w:lvlText w:val="%2."/>
+      <w:lvlJc w:val="left"/>
+      <w:pPr>
+        <w:ind w:left="1440" w:hanging="360"/>
+      </w:pPr>
+    </w:lvl>
+    <w:lvl w:ilvl="2" w:tplc="0419001B" w:tentative="1">
+      <w:start w:val="1"/>
+      <w:numFmt w:val="lowerRoman"/>
+      <w:lvlText w:val="%3."/>
+      <w:lvlJc w:val="right"/>
+      <w:pPr>
+        <w:ind w:left="2160" w:hanging="180"/>
+      </w:pPr>
+    </w:lvl>
+    <w:lvl w:ilvl="3" w:tplc="0419000F" w:tentative="1">
+      <w:start w:val="1"/>
+      <w:numFmt w:val="decimal"/>
+      <w:lvlText w:val="%4."/>
+      <w:lvlJc w:val="left"/>
+      <w:pPr>
+        <w:ind w:left="2880" w:hanging="360"/>
+      </w:pPr>
+    </w:lvl>
+    <w:lvl w:ilvl="4" w:tplc="04190019" w:tentative="1">
+      <w:start w:val="1"/>
+      <w:numFmt w:val="lowerLetter"/>
+      <w:lvlText w:val="%5."/>
+      <w:lvlJc w:val="left"/>
+      <w:pPr>
+        <w:ind w:left="3600" w:hanging="360"/>
+      </w:pPr>
+    </w:lvl>
+    <w:lvl w:ilvl="5" w:tplc="0419001B" w:tentative="1">
+      <w:start w:val="1"/>
+      <w:numFmt w:val="lowerRoman"/>
+      <w:lvlText w:val="%6."/>
+      <w:lvlJc w:val="right"/>
+      <w:pPr>
+        <w:ind w:left="4320" w:hanging="180"/>
+      </w:pPr>
+    </w:lvl>
+    <w:lvl w:ilvl="6" w:tplc="0419000F" w:tentative="1">
+      <w:start w:val="1"/>
+      <w:numFmt w:val="decimal"/>
+      <w:lvlText w:val="%7."/>
+      <w:lvlJc w:val="left"/>
+      <w:pPr>
+        <w:ind w:left="5040" w:hanging="360"/>
+      </w:pPr>
+    </w:lvl>
+    <w:lvl w:ilvl="7" w:tplc="04190019" w:tentative="1">
+      <w:start w:val="1"/>
+      <w:numFmt w:val="lowerLetter"/>
+      <w:lvlText w:val="%8."/>
+      <w:lvlJc w:val="left"/>
+      <w:pPr>
+        <w:ind w:left="5760" w:hanging="360"/>
+      </w:pPr>
+    </w:lvl>
+    <w:lvl w:ilvl="8" w:tplc="0419001B" w:tentative="1">
+      <w:start w:val="1"/>
+      <w:numFmt w:val="lowerRoman"/>
+      <w:lvlText w:val="%9."/>
+      <w:lvlJc w:val="right"/>
+      <w:pPr>
+        <w:ind w:left="6480" w:hanging="180"/>
+      </w:pPr>
+    </w:lvl>
+  </w:abstractNum>
+  <w:abstractNum w:abstractNumId="17" w15:restartNumberingAfterBreak="0">
     <w:nsid w:val="7AF30BBF"/>
     <w:multiLevelType w:val="hybridMultilevel"/>
     <w:tmpl w:val="B0869868"/>
@@ -2025,19 +5202,58 @@
     </w:lvl>
   </w:abstractNum>
   <w:num w:numId="1">
+    <w:abstractNumId w:val="12"/>
+  </w:num>
+  <w:num w:numId="2">
+    <w:abstractNumId w:val="1"/>
+  </w:num>
+  <w:num w:numId="3">
+    <w:abstractNumId w:val="17"/>
+  </w:num>
+  <w:num w:numId="4">
+    <w:abstractNumId w:val="9"/>
+  </w:num>
+  <w:num w:numId="5">
+    <w:abstractNumId w:val="14"/>
+  </w:num>
+  <w:num w:numId="6">
+    <w:abstractNumId w:val="6"/>
+  </w:num>
+  <w:num w:numId="7">
+    <w:abstractNumId w:val="0"/>
+  </w:num>
+  <w:num w:numId="8">
+    <w:abstractNumId w:val="7"/>
+  </w:num>
+  <w:num w:numId="9">
+    <w:abstractNumId w:val="15"/>
+  </w:num>
+  <w:num w:numId="10">
+    <w:abstractNumId w:val="3"/>
+  </w:num>
+  <w:num w:numId="11">
     <w:abstractNumId w:val="2"/>
   </w:num>
-  <w:num w:numId="2">
-    <w:abstractNumId w:val="0"/>
+  <w:num w:numId="12">
+    <w:abstractNumId w:val="8"/>
   </w:num>
-  <w:num w:numId="3">
+  <w:num w:numId="13">
+    <w:abstractNumId w:val="13"/>
+  </w:num>
+  <w:num w:numId="14">
+    <w:abstractNumId w:val="10"/>
+  </w:num>
+  <w:num w:numId="15">
     <w:abstractNumId w:val="4"/>
   </w:num>
-  <w:num w:numId="4">
-    <w:abstractNumId w:val="1"/>
+  <w:num w:numId="16">
+    <w:abstractNumId w:val="11"/>
   </w:num>
-  <w:num w:numId="5">
-    <w:abstractNumId w:val="3"/>
+  <w:num w:numId="17">
+    <w:abstractNumId w:val="5"/>
+  </w:num>
+  <w:num w:numId="18">
+    <w:abstractNumId w:val="16"/>
   </w:num>
 </w:numbering>
 </file>

</xml_diff>